<commit_message>
Made PINCODE as the readonly field in Add Customer Page and Pincode value changes based on user selects the cityname
</commit_message>
<xml_diff>
--- a/CMS.docx
+++ b/CMS.docx
@@ -929,14 +929,14 @@
         <w:tblLook w:val="04A0" w:firstRow="1" w:lastRow="0" w:firstColumn="1" w:lastColumn="0" w:noHBand="0" w:noVBand="1"/>
       </w:tblPr>
       <w:tblGrid>
-        <w:gridCol w:w="3258"/>
-        <w:gridCol w:w="1437"/>
-        <w:gridCol w:w="5043"/>
+        <w:gridCol w:w="3167"/>
+        <w:gridCol w:w="1679"/>
+        <w:gridCol w:w="4892"/>
       </w:tblGrid>
       <w:tr>
         <w:tc>
           <w:tcPr>
-            <w:tcW w:w="3258" w:type="dxa"/>
+            <w:tcW w:w="3167" w:type="dxa"/>
             <w:tcBorders>
               <w:bottom w:val="single" w:sz="4" w:space="0" w:color="000000" w:themeColor="text1"/>
             </w:tcBorders>
@@ -960,7 +960,7 @@
         </w:tc>
         <w:tc>
           <w:tcPr>
-            <w:tcW w:w="6480" w:type="dxa"/>
+            <w:tcW w:w="6571" w:type="dxa"/>
             <w:gridSpan w:val="2"/>
             <w:tcBorders>
               <w:bottom w:val="single" w:sz="4" w:space="0" w:color="000000" w:themeColor="text1"/>
@@ -978,14 +978,7 @@
                 <w:b/>
                 <w:sz w:val="24"/>
               </w:rPr>
-              <w:t>c</w:t>
-            </w:r>
-            <w:r>
-              <w:rPr>
-                <w:b/>
-                <w:sz w:val="24"/>
-              </w:rPr>
-              <w:t>ustomer</w:t>
+              <w:t>CUSTOMER_MASTER</w:t>
             </w:r>
           </w:p>
         </w:tc>
@@ -993,7 +986,7 @@
       <w:tr>
         <w:tc>
           <w:tcPr>
-            <w:tcW w:w="3258" w:type="dxa"/>
+            <w:tcW w:w="3167" w:type="dxa"/>
             <w:shd w:val="clear" w:color="auto" w:fill="7F7F7F" w:themeFill="text1" w:themeFillTint="80"/>
           </w:tcPr>
           <w:p>
@@ -1014,7 +1007,7 @@
         </w:tc>
         <w:tc>
           <w:tcPr>
-            <w:tcW w:w="1437" w:type="dxa"/>
+            <w:tcW w:w="1679" w:type="dxa"/>
             <w:shd w:val="clear" w:color="auto" w:fill="7F7F7F" w:themeFill="text1" w:themeFillTint="80"/>
           </w:tcPr>
           <w:p>
@@ -1035,7 +1028,7 @@
         </w:tc>
         <w:tc>
           <w:tcPr>
-            <w:tcW w:w="5043" w:type="dxa"/>
+            <w:tcW w:w="4892" w:type="dxa"/>
             <w:shd w:val="clear" w:color="auto" w:fill="7F7F7F" w:themeFill="text1" w:themeFillTint="80"/>
           </w:tcPr>
           <w:p>
@@ -1058,7 +1051,7 @@
       <w:tr>
         <w:tc>
           <w:tcPr>
-            <w:tcW w:w="3258" w:type="dxa"/>
+            <w:tcW w:w="3167" w:type="dxa"/>
           </w:tcPr>
           <w:p>
             <w:pPr>
@@ -1076,31 +1069,31 @@
               <w:rPr>
                 <w:sz w:val="24"/>
               </w:rPr>
-              <w:t>d</w:t>
-            </w:r>
-          </w:p>
-        </w:tc>
-        <w:tc>
-          <w:tcPr>
-            <w:tcW w:w="1437" w:type="dxa"/>
-          </w:tcPr>
-          <w:p>
-            <w:pPr>
-              <w:rPr>
-                <w:sz w:val="24"/>
-              </w:rPr>
-            </w:pPr>
-            <w:r>
-              <w:rPr>
-                <w:sz w:val="24"/>
-              </w:rPr>
-              <w:t>Varchar2</w:t>
-            </w:r>
-          </w:p>
-        </w:tc>
-        <w:tc>
-          <w:tcPr>
-            <w:tcW w:w="5043" w:type="dxa"/>
+              <w:t>D</w:t>
+            </w:r>
+          </w:p>
+        </w:tc>
+        <w:tc>
+          <w:tcPr>
+            <w:tcW w:w="1679" w:type="dxa"/>
+          </w:tcPr>
+          <w:p>
+            <w:pPr>
+              <w:rPr>
+                <w:sz w:val="24"/>
+              </w:rPr>
+            </w:pPr>
+            <w:r>
+              <w:rPr>
+                <w:sz w:val="24"/>
+              </w:rPr>
+              <w:t>INT</w:t>
+            </w:r>
+          </w:p>
+        </w:tc>
+        <w:tc>
+          <w:tcPr>
+            <w:tcW w:w="4892" w:type="dxa"/>
           </w:tcPr>
           <w:p>
             <w:pPr>
@@ -1120,49 +1113,43 @@
       <w:tr>
         <w:tc>
           <w:tcPr>
-            <w:tcW w:w="3258" w:type="dxa"/>
-          </w:tcPr>
-          <w:p>
-            <w:pPr>
-              <w:rPr>
-                <w:sz w:val="24"/>
-              </w:rPr>
-            </w:pPr>
-            <w:r>
-              <w:rPr>
-                <w:sz w:val="24"/>
-              </w:rPr>
-              <w:t>N</w:t>
-            </w:r>
-            <w:r>
-              <w:rPr>
-                <w:sz w:val="24"/>
-              </w:rPr>
-              <w:t>ame</w:t>
-            </w:r>
-          </w:p>
-        </w:tc>
-        <w:tc>
-          <w:tcPr>
-            <w:tcW w:w="1437" w:type="dxa"/>
-          </w:tcPr>
-          <w:p>
-            <w:pPr>
-              <w:rPr>
-                <w:sz w:val="24"/>
-              </w:rPr>
-            </w:pPr>
-            <w:r>
-              <w:rPr>
-                <w:sz w:val="24"/>
-              </w:rPr>
-              <w:t>Varchar2</w:t>
-            </w:r>
-          </w:p>
-        </w:tc>
-        <w:tc>
-          <w:tcPr>
-            <w:tcW w:w="5043" w:type="dxa"/>
+            <w:tcW w:w="3167" w:type="dxa"/>
+          </w:tcPr>
+          <w:p>
+            <w:pPr>
+              <w:rPr>
+                <w:sz w:val="24"/>
+              </w:rPr>
+            </w:pPr>
+            <w:r>
+              <w:rPr>
+                <w:sz w:val="24"/>
+              </w:rPr>
+              <w:t>NAME</w:t>
+            </w:r>
+          </w:p>
+        </w:tc>
+        <w:tc>
+          <w:tcPr>
+            <w:tcW w:w="1679" w:type="dxa"/>
+          </w:tcPr>
+          <w:p>
+            <w:pPr>
+              <w:rPr>
+                <w:sz w:val="24"/>
+              </w:rPr>
+            </w:pPr>
+            <w:r>
+              <w:rPr>
+                <w:sz w:val="24"/>
+              </w:rPr>
+              <w:t>VARCHAR(100)</w:t>
+            </w:r>
+          </w:p>
+        </w:tc>
+        <w:tc>
+          <w:tcPr>
+            <w:tcW w:w="4892" w:type="dxa"/>
           </w:tcPr>
           <w:p>
             <w:pPr>
@@ -1182,45 +1169,43 @@
       <w:tr>
         <w:tc>
           <w:tcPr>
-            <w:tcW w:w="3258" w:type="dxa"/>
-          </w:tcPr>
-          <w:p>
-            <w:pPr>
-              <w:rPr>
-                <w:sz w:val="24"/>
-              </w:rPr>
-            </w:pPr>
-            <w:proofErr w:type="spellStart"/>
-            <w:r>
-              <w:rPr>
-                <w:sz w:val="24"/>
-              </w:rPr>
-              <w:t>outlet_name</w:t>
-            </w:r>
-            <w:proofErr w:type="spellEnd"/>
-          </w:p>
-        </w:tc>
-        <w:tc>
-          <w:tcPr>
-            <w:tcW w:w="1437" w:type="dxa"/>
-          </w:tcPr>
-          <w:p>
-            <w:pPr>
-              <w:rPr>
-                <w:sz w:val="24"/>
-              </w:rPr>
-            </w:pPr>
-            <w:r>
-              <w:rPr>
-                <w:sz w:val="24"/>
-              </w:rPr>
-              <w:t>Varchar2</w:t>
-            </w:r>
-          </w:p>
-        </w:tc>
-        <w:tc>
-          <w:tcPr>
-            <w:tcW w:w="5043" w:type="dxa"/>
+            <w:tcW w:w="3167" w:type="dxa"/>
+          </w:tcPr>
+          <w:p>
+            <w:pPr>
+              <w:rPr>
+                <w:sz w:val="24"/>
+              </w:rPr>
+            </w:pPr>
+            <w:r>
+              <w:rPr>
+                <w:sz w:val="24"/>
+              </w:rPr>
+              <w:t>OUTLET_NAME</w:t>
+            </w:r>
+          </w:p>
+        </w:tc>
+        <w:tc>
+          <w:tcPr>
+            <w:tcW w:w="1679" w:type="dxa"/>
+          </w:tcPr>
+          <w:p>
+            <w:pPr>
+              <w:rPr>
+                <w:sz w:val="24"/>
+              </w:rPr>
+            </w:pPr>
+            <w:r>
+              <w:rPr>
+                <w:sz w:val="24"/>
+              </w:rPr>
+              <w:t>VARCHAR(100)</w:t>
+            </w:r>
+          </w:p>
+        </w:tc>
+        <w:tc>
+          <w:tcPr>
+            <w:tcW w:w="4892" w:type="dxa"/>
           </w:tcPr>
           <w:p>
             <w:pPr>
@@ -1240,59 +1225,67 @@
       <w:tr>
         <w:tc>
           <w:tcPr>
-            <w:tcW w:w="3258" w:type="dxa"/>
-          </w:tcPr>
-          <w:p>
-            <w:pPr>
-              <w:rPr>
-                <w:sz w:val="24"/>
-              </w:rPr>
-            </w:pPr>
-            <w:bookmarkStart w:id="0" w:name="_GoBack"/>
-            <w:bookmarkEnd w:id="0"/>
-            <w:proofErr w:type="spellStart"/>
-            <w:r>
-              <w:rPr>
-                <w:sz w:val="24"/>
-              </w:rPr>
-              <w:t>category_id</w:t>
-            </w:r>
-            <w:proofErr w:type="spellEnd"/>
-          </w:p>
-        </w:tc>
-        <w:tc>
-          <w:tcPr>
-            <w:tcW w:w="1437" w:type="dxa"/>
-          </w:tcPr>
-          <w:p>
-            <w:pPr>
-              <w:rPr>
-                <w:sz w:val="24"/>
-              </w:rPr>
-            </w:pPr>
-            <w:r>
-              <w:rPr>
-                <w:sz w:val="24"/>
-              </w:rPr>
-              <w:t>Varchar2</w:t>
-            </w:r>
-          </w:p>
-        </w:tc>
-        <w:tc>
-          <w:tcPr>
-            <w:tcW w:w="5043" w:type="dxa"/>
-          </w:tcPr>
-          <w:p>
-            <w:pPr>
-              <w:rPr>
-                <w:sz w:val="24"/>
-              </w:rPr>
-            </w:pPr>
-            <w:r>
-              <w:rPr>
-                <w:sz w:val="24"/>
-              </w:rPr>
-              <w:t xml:space="preserve">Foreign Key (Table: category, PK: id) </w:t>
+            <w:tcW w:w="3167" w:type="dxa"/>
+          </w:tcPr>
+          <w:p>
+            <w:pPr>
+              <w:rPr>
+                <w:sz w:val="24"/>
+              </w:rPr>
+            </w:pPr>
+            <w:r>
+              <w:rPr>
+                <w:sz w:val="24"/>
+              </w:rPr>
+              <w:t>CATEGORYID</w:t>
+            </w:r>
+          </w:p>
+        </w:tc>
+        <w:tc>
+          <w:tcPr>
+            <w:tcW w:w="1679" w:type="dxa"/>
+          </w:tcPr>
+          <w:p>
+            <w:pPr>
+              <w:rPr>
+                <w:sz w:val="24"/>
+              </w:rPr>
+            </w:pPr>
+            <w:r>
+              <w:rPr>
+                <w:sz w:val="24"/>
+              </w:rPr>
+              <w:t>INT</w:t>
+            </w:r>
+          </w:p>
+        </w:tc>
+        <w:tc>
+          <w:tcPr>
+            <w:tcW w:w="4892" w:type="dxa"/>
+          </w:tcPr>
+          <w:p>
+            <w:pPr>
+              <w:rPr>
+                <w:sz w:val="24"/>
+              </w:rPr>
+            </w:pPr>
+            <w:r>
+              <w:rPr>
+                <w:sz w:val="24"/>
+              </w:rPr>
+              <w:t>Fore</w:t>
+            </w:r>
+            <w:r>
+              <w:rPr>
+                <w:sz w:val="24"/>
+              </w:rPr>
+              <w:t>ign Key (Table: CUSTOMERCATEGORY</w:t>
+            </w:r>
+            <w:r>
+              <w:rPr>
+                <w:sz w:val="24"/>
+              </w:rPr>
+              <w:t xml:space="preserve">) </w:t>
             </w:r>
           </w:p>
         </w:tc>
@@ -1300,45 +1293,43 @@
       <w:tr>
         <w:tc>
           <w:tcPr>
-            <w:tcW w:w="3258" w:type="dxa"/>
-          </w:tcPr>
-          <w:p>
-            <w:pPr>
-              <w:rPr>
-                <w:sz w:val="24"/>
-              </w:rPr>
-            </w:pPr>
-            <w:proofErr w:type="spellStart"/>
-            <w:r>
-              <w:rPr>
-                <w:sz w:val="24"/>
-              </w:rPr>
-              <w:t>type_id</w:t>
-            </w:r>
-            <w:proofErr w:type="spellEnd"/>
-          </w:p>
-        </w:tc>
-        <w:tc>
-          <w:tcPr>
-            <w:tcW w:w="1437" w:type="dxa"/>
-          </w:tcPr>
-          <w:p>
-            <w:pPr>
-              <w:rPr>
-                <w:sz w:val="24"/>
-              </w:rPr>
-            </w:pPr>
-            <w:r>
-              <w:rPr>
-                <w:sz w:val="24"/>
-              </w:rPr>
-              <w:t>Varchar2</w:t>
-            </w:r>
-          </w:p>
-        </w:tc>
-        <w:tc>
-          <w:tcPr>
-            <w:tcW w:w="5043" w:type="dxa"/>
+            <w:tcW w:w="3167" w:type="dxa"/>
+          </w:tcPr>
+          <w:p>
+            <w:pPr>
+              <w:rPr>
+                <w:sz w:val="24"/>
+              </w:rPr>
+            </w:pPr>
+            <w:r>
+              <w:rPr>
+                <w:sz w:val="24"/>
+              </w:rPr>
+              <w:t>TYPEID</w:t>
+            </w:r>
+          </w:p>
+        </w:tc>
+        <w:tc>
+          <w:tcPr>
+            <w:tcW w:w="1679" w:type="dxa"/>
+          </w:tcPr>
+          <w:p>
+            <w:pPr>
+              <w:rPr>
+                <w:sz w:val="24"/>
+              </w:rPr>
+            </w:pPr>
+            <w:r>
+              <w:rPr>
+                <w:sz w:val="24"/>
+              </w:rPr>
+              <w:t>INT</w:t>
+            </w:r>
+          </w:p>
+        </w:tc>
+        <w:tc>
+          <w:tcPr>
+            <w:tcW w:w="4892" w:type="dxa"/>
           </w:tcPr>
           <w:p>
             <w:pPr>
@@ -1352,19 +1343,17 @@
               </w:rPr>
               <w:t xml:space="preserve">Foreign Key (Table: </w:t>
             </w:r>
-            <w:proofErr w:type="spellStart"/>
-            <w:r>
-              <w:rPr>
-                <w:sz w:val="24"/>
-              </w:rPr>
-              <w:t>customer_type</w:t>
-            </w:r>
-            <w:proofErr w:type="spellEnd"/>
-            <w:r>
-              <w:rPr>
-                <w:sz w:val="24"/>
-              </w:rPr>
-              <w:t>, PK: id)</w:t>
+            <w:r>
+              <w:rPr>
+                <w:sz w:val="24"/>
+              </w:rPr>
+              <w:t>CUSTOMERTYPE</w:t>
+            </w:r>
+            <w:r>
+              <w:rPr>
+                <w:sz w:val="24"/>
+              </w:rPr>
+              <w:t>)</w:t>
             </w:r>
           </w:p>
         </w:tc>
@@ -1372,45 +1361,43 @@
       <w:tr>
         <w:tc>
           <w:tcPr>
-            <w:tcW w:w="3258" w:type="dxa"/>
-          </w:tcPr>
-          <w:p>
-            <w:pPr>
-              <w:rPr>
-                <w:sz w:val="24"/>
-              </w:rPr>
-            </w:pPr>
-            <w:proofErr w:type="spellStart"/>
-            <w:r>
-              <w:rPr>
-                <w:sz w:val="24"/>
-              </w:rPr>
-              <w:t>beat_id</w:t>
-            </w:r>
-            <w:proofErr w:type="spellEnd"/>
-          </w:p>
-        </w:tc>
-        <w:tc>
-          <w:tcPr>
-            <w:tcW w:w="1437" w:type="dxa"/>
-          </w:tcPr>
-          <w:p>
-            <w:pPr>
-              <w:rPr>
-                <w:sz w:val="24"/>
-              </w:rPr>
-            </w:pPr>
-            <w:r>
-              <w:rPr>
-                <w:sz w:val="24"/>
-              </w:rPr>
-              <w:t>Varchar2</w:t>
-            </w:r>
-          </w:p>
-        </w:tc>
-        <w:tc>
-          <w:tcPr>
-            <w:tcW w:w="5043" w:type="dxa"/>
+            <w:tcW w:w="3167" w:type="dxa"/>
+          </w:tcPr>
+          <w:p>
+            <w:pPr>
+              <w:rPr>
+                <w:sz w:val="24"/>
+              </w:rPr>
+            </w:pPr>
+            <w:r>
+              <w:rPr>
+                <w:sz w:val="24"/>
+              </w:rPr>
+              <w:t>BEATID</w:t>
+            </w:r>
+          </w:p>
+        </w:tc>
+        <w:tc>
+          <w:tcPr>
+            <w:tcW w:w="1679" w:type="dxa"/>
+          </w:tcPr>
+          <w:p>
+            <w:pPr>
+              <w:rPr>
+                <w:sz w:val="24"/>
+              </w:rPr>
+            </w:pPr>
+            <w:r>
+              <w:rPr>
+                <w:sz w:val="24"/>
+              </w:rPr>
+              <w:t>INT</w:t>
+            </w:r>
+          </w:p>
+        </w:tc>
+        <w:tc>
+          <w:tcPr>
+            <w:tcW w:w="4892" w:type="dxa"/>
           </w:tcPr>
           <w:p>
             <w:pPr>
@@ -1428,13 +1415,13 @@
               <w:rPr>
                 <w:sz w:val="24"/>
               </w:rPr>
-              <w:t xml:space="preserve">(Table: beat, PK: </w:t>
-            </w:r>
-            <w:r>
-              <w:rPr>
-                <w:sz w:val="24"/>
-              </w:rPr>
-              <w:t>id)</w:t>
+              <w:t>(Table: CUSTOMERBEAT</w:t>
+            </w:r>
+            <w:r>
+              <w:rPr>
+                <w:sz w:val="24"/>
+              </w:rPr>
+              <w:t>)</w:t>
             </w:r>
           </w:p>
         </w:tc>
@@ -1442,61 +1429,61 @@
       <w:tr>
         <w:tc>
           <w:tcPr>
-            <w:tcW w:w="3258" w:type="dxa"/>
-          </w:tcPr>
-          <w:p>
-            <w:pPr>
-              <w:rPr>
-                <w:sz w:val="24"/>
-              </w:rPr>
-            </w:pPr>
-            <w:r>
-              <w:rPr>
-                <w:sz w:val="24"/>
-              </w:rPr>
-              <w:t>A</w:t>
-            </w:r>
-            <w:r>
-              <w:rPr>
-                <w:sz w:val="24"/>
-              </w:rPr>
-              <w:t>ddress</w:t>
-            </w:r>
-          </w:p>
-        </w:tc>
-        <w:tc>
-          <w:tcPr>
-            <w:tcW w:w="1437" w:type="dxa"/>
-          </w:tcPr>
-          <w:p>
-            <w:pPr>
-              <w:rPr>
-                <w:sz w:val="24"/>
-              </w:rPr>
-            </w:pPr>
-            <w:r>
-              <w:rPr>
-                <w:sz w:val="24"/>
-              </w:rPr>
-              <w:t>Varchar2</w:t>
-            </w:r>
-          </w:p>
-        </w:tc>
-        <w:tc>
-          <w:tcPr>
-            <w:tcW w:w="5043" w:type="dxa"/>
-          </w:tcPr>
-          <w:p>
-            <w:pPr>
-              <w:rPr>
-                <w:sz w:val="24"/>
-              </w:rPr>
-            </w:pPr>
-            <w:r>
-              <w:rPr>
-                <w:sz w:val="24"/>
-              </w:rPr>
-              <w:t>Outlet Address</w:t>
+            <w:tcW w:w="3167" w:type="dxa"/>
+          </w:tcPr>
+          <w:p>
+            <w:pPr>
+              <w:rPr>
+                <w:sz w:val="24"/>
+              </w:rPr>
+            </w:pPr>
+            <w:r>
+              <w:rPr>
+                <w:sz w:val="24"/>
+              </w:rPr>
+              <w:t>ADDRESS1</w:t>
+            </w:r>
+          </w:p>
+        </w:tc>
+        <w:tc>
+          <w:tcPr>
+            <w:tcW w:w="1679" w:type="dxa"/>
+          </w:tcPr>
+          <w:p>
+            <w:pPr>
+              <w:rPr>
+                <w:sz w:val="24"/>
+              </w:rPr>
+            </w:pPr>
+            <w:r>
+              <w:rPr>
+                <w:sz w:val="24"/>
+              </w:rPr>
+              <w:t>VARCHAR(80)</w:t>
+            </w:r>
+          </w:p>
+        </w:tc>
+        <w:tc>
+          <w:tcPr>
+            <w:tcW w:w="4892" w:type="dxa"/>
+          </w:tcPr>
+          <w:p>
+            <w:pPr>
+              <w:rPr>
+                <w:sz w:val="24"/>
+              </w:rPr>
+            </w:pPr>
+            <w:r>
+              <w:rPr>
+                <w:sz w:val="24"/>
+              </w:rPr>
+              <w:t>Address</w:t>
+            </w:r>
+            <w:r>
+              <w:rPr>
+                <w:sz w:val="24"/>
+              </w:rPr>
+              <w:t xml:space="preserve"> Line 1</w:t>
             </w:r>
           </w:p>
         </w:tc>
@@ -1504,61 +1491,55 @@
       <w:tr>
         <w:tc>
           <w:tcPr>
-            <w:tcW w:w="3258" w:type="dxa"/>
-          </w:tcPr>
-          <w:p>
-            <w:pPr>
-              <w:rPr>
-                <w:sz w:val="24"/>
-              </w:rPr>
-            </w:pPr>
-            <w:r>
-              <w:rPr>
-                <w:sz w:val="24"/>
-              </w:rPr>
-              <w:t>L</w:t>
-            </w:r>
-            <w:r>
-              <w:rPr>
-                <w:sz w:val="24"/>
-              </w:rPr>
-              <w:t>andline</w:t>
-            </w:r>
-          </w:p>
-        </w:tc>
-        <w:tc>
-          <w:tcPr>
-            <w:tcW w:w="1437" w:type="dxa"/>
-          </w:tcPr>
-          <w:p>
-            <w:pPr>
-              <w:rPr>
-                <w:sz w:val="24"/>
-              </w:rPr>
-            </w:pPr>
-            <w:r>
-              <w:rPr>
-                <w:sz w:val="24"/>
-              </w:rPr>
-              <w:t>Number</w:t>
-            </w:r>
-          </w:p>
-        </w:tc>
-        <w:tc>
-          <w:tcPr>
-            <w:tcW w:w="5043" w:type="dxa"/>
-          </w:tcPr>
-          <w:p>
-            <w:pPr>
-              <w:rPr>
-                <w:sz w:val="24"/>
-              </w:rPr>
-            </w:pPr>
-            <w:r>
-              <w:rPr>
-                <w:sz w:val="24"/>
-              </w:rPr>
-              <w:t>Land Line Number</w:t>
+            <w:tcW w:w="3167" w:type="dxa"/>
+          </w:tcPr>
+          <w:p>
+            <w:pPr>
+              <w:rPr>
+                <w:sz w:val="24"/>
+              </w:rPr>
+            </w:pPr>
+            <w:r>
+              <w:rPr>
+                <w:sz w:val="24"/>
+              </w:rPr>
+              <w:t>ADDRESS2</w:t>
+            </w:r>
+          </w:p>
+        </w:tc>
+        <w:tc>
+          <w:tcPr>
+            <w:tcW w:w="1679" w:type="dxa"/>
+          </w:tcPr>
+          <w:p>
+            <w:pPr>
+              <w:rPr>
+                <w:sz w:val="24"/>
+              </w:rPr>
+            </w:pPr>
+            <w:r>
+              <w:rPr>
+                <w:sz w:val="24"/>
+              </w:rPr>
+              <w:t>VARCHAR(80)</w:t>
+            </w:r>
+          </w:p>
+        </w:tc>
+        <w:tc>
+          <w:tcPr>
+            <w:tcW w:w="4892" w:type="dxa"/>
+          </w:tcPr>
+          <w:p>
+            <w:pPr>
+              <w:rPr>
+                <w:sz w:val="24"/>
+              </w:rPr>
+            </w:pPr>
+            <w:r>
+              <w:rPr>
+                <w:sz w:val="24"/>
+              </w:rPr>
+              <w:t>Address Line 2</w:t>
             </w:r>
           </w:p>
         </w:tc>
@@ -1566,61 +1547,75 @@
       <w:tr>
         <w:tc>
           <w:tcPr>
-            <w:tcW w:w="3258" w:type="dxa"/>
-          </w:tcPr>
-          <w:p>
-            <w:pPr>
-              <w:rPr>
-                <w:sz w:val="24"/>
-              </w:rPr>
-            </w:pPr>
-            <w:r>
-              <w:rPr>
-                <w:sz w:val="24"/>
-              </w:rPr>
-              <w:t>M</w:t>
-            </w:r>
-            <w:r>
-              <w:rPr>
-                <w:sz w:val="24"/>
-              </w:rPr>
-              <w:t>obile</w:t>
-            </w:r>
-          </w:p>
-        </w:tc>
-        <w:tc>
-          <w:tcPr>
-            <w:tcW w:w="1437" w:type="dxa"/>
-          </w:tcPr>
-          <w:p>
-            <w:pPr>
-              <w:rPr>
-                <w:sz w:val="24"/>
-              </w:rPr>
-            </w:pPr>
-            <w:r>
-              <w:rPr>
-                <w:sz w:val="24"/>
-              </w:rPr>
-              <w:t>Number</w:t>
-            </w:r>
-          </w:p>
-        </w:tc>
-        <w:tc>
-          <w:tcPr>
-            <w:tcW w:w="5043" w:type="dxa"/>
-          </w:tcPr>
-          <w:p>
-            <w:pPr>
-              <w:rPr>
-                <w:sz w:val="24"/>
-              </w:rPr>
-            </w:pPr>
-            <w:r>
-              <w:rPr>
-                <w:sz w:val="24"/>
-              </w:rPr>
-              <w:t>Mobile Number</w:t>
+            <w:tcW w:w="3167" w:type="dxa"/>
+          </w:tcPr>
+          <w:p>
+            <w:pPr>
+              <w:rPr>
+                <w:sz w:val="24"/>
+              </w:rPr>
+            </w:pPr>
+            <w:r>
+              <w:rPr>
+                <w:sz w:val="24"/>
+              </w:rPr>
+              <w:t>L</w:t>
+            </w:r>
+            <w:r>
+              <w:rPr>
+                <w:sz w:val="24"/>
+              </w:rPr>
+              <w:t>ANDLINE</w:t>
+            </w:r>
+          </w:p>
+        </w:tc>
+        <w:tc>
+          <w:tcPr>
+            <w:tcW w:w="1679" w:type="dxa"/>
+          </w:tcPr>
+          <w:p>
+            <w:pPr>
+              <w:rPr>
+                <w:sz w:val="24"/>
+              </w:rPr>
+            </w:pPr>
+            <w:r>
+              <w:rPr>
+                <w:sz w:val="24"/>
+              </w:rPr>
+              <w:t>VARCHAR(15)</w:t>
+            </w:r>
+          </w:p>
+        </w:tc>
+        <w:tc>
+          <w:tcPr>
+            <w:tcW w:w="4892" w:type="dxa"/>
+          </w:tcPr>
+          <w:p>
+            <w:pPr>
+              <w:rPr>
+                <w:sz w:val="24"/>
+              </w:rPr>
+            </w:pPr>
+            <w:proofErr w:type="spellStart"/>
+            <w:r>
+              <w:rPr>
+                <w:sz w:val="24"/>
+              </w:rPr>
+              <w:t>Land</w:t>
+            </w:r>
+            <w:r>
+              <w:rPr>
+                <w:sz w:val="24"/>
+              </w:rPr>
+              <w:t>Line</w:t>
+            </w:r>
+            <w:proofErr w:type="spellEnd"/>
+            <w:r>
+              <w:rPr>
+                <w:sz w:val="24"/>
+              </w:rPr>
+              <w:t xml:space="preserve"> Number</w:t>
             </w:r>
           </w:p>
         </w:tc>
@@ -1628,121 +1623,117 @@
       <w:tr>
         <w:tc>
           <w:tcPr>
-            <w:tcW w:w="3258" w:type="dxa"/>
-          </w:tcPr>
-          <w:p>
-            <w:pPr>
-              <w:rPr>
-                <w:sz w:val="24"/>
-              </w:rPr>
-            </w:pPr>
-            <w:r>
-              <w:rPr>
-                <w:sz w:val="24"/>
-              </w:rPr>
-              <w:t>E</w:t>
-            </w:r>
-            <w:r>
-              <w:rPr>
-                <w:sz w:val="24"/>
-              </w:rPr>
-              <w:t>mail</w:t>
-            </w:r>
-          </w:p>
-        </w:tc>
-        <w:tc>
-          <w:tcPr>
-            <w:tcW w:w="1437" w:type="dxa"/>
-          </w:tcPr>
-          <w:p>
-            <w:pPr>
-              <w:rPr>
-                <w:sz w:val="24"/>
-              </w:rPr>
-            </w:pPr>
-            <w:r>
-              <w:rPr>
-                <w:sz w:val="24"/>
-              </w:rPr>
-              <w:t>Varchar2</w:t>
-            </w:r>
-          </w:p>
-        </w:tc>
-        <w:tc>
-          <w:tcPr>
-            <w:tcW w:w="5043" w:type="dxa"/>
-          </w:tcPr>
-          <w:p>
-            <w:pPr>
-              <w:rPr>
-                <w:sz w:val="24"/>
-              </w:rPr>
-            </w:pPr>
-            <w:proofErr w:type="spellStart"/>
-            <w:r>
-              <w:rPr>
-                <w:sz w:val="24"/>
-              </w:rPr>
-              <w:t>Email_id</w:t>
-            </w:r>
-            <w:proofErr w:type="spellEnd"/>
+            <w:tcW w:w="3167" w:type="dxa"/>
+          </w:tcPr>
+          <w:p>
+            <w:pPr>
+              <w:rPr>
+                <w:sz w:val="24"/>
+              </w:rPr>
+            </w:pPr>
+            <w:r>
+              <w:rPr>
+                <w:sz w:val="24"/>
+              </w:rPr>
+              <w:t>M</w:t>
+            </w:r>
+            <w:r>
+              <w:rPr>
+                <w:sz w:val="24"/>
+              </w:rPr>
+              <w:t>OBILE</w:t>
+            </w:r>
+          </w:p>
+        </w:tc>
+        <w:tc>
+          <w:tcPr>
+            <w:tcW w:w="1679" w:type="dxa"/>
+          </w:tcPr>
+          <w:p>
+            <w:pPr>
+              <w:rPr>
+                <w:sz w:val="24"/>
+              </w:rPr>
+            </w:pPr>
+            <w:r>
+              <w:rPr>
+                <w:sz w:val="24"/>
+              </w:rPr>
+              <w:t>VARCHAR(10)</w:t>
+            </w:r>
+          </w:p>
+        </w:tc>
+        <w:tc>
+          <w:tcPr>
+            <w:tcW w:w="4892" w:type="dxa"/>
+          </w:tcPr>
+          <w:p>
+            <w:pPr>
+              <w:rPr>
+                <w:sz w:val="24"/>
+              </w:rPr>
+            </w:pPr>
+            <w:r>
+              <w:rPr>
+                <w:sz w:val="24"/>
+              </w:rPr>
+              <w:t>Mobile Number</w:t>
+            </w:r>
           </w:p>
         </w:tc>
       </w:tr>
       <w:tr>
         <w:tc>
           <w:tcPr>
-            <w:tcW w:w="3258" w:type="dxa"/>
-          </w:tcPr>
-          <w:p>
-            <w:pPr>
-              <w:rPr>
-                <w:sz w:val="24"/>
-              </w:rPr>
-            </w:pPr>
-            <w:proofErr w:type="spellStart"/>
-            <w:r>
-              <w:rPr>
-                <w:sz w:val="24"/>
-              </w:rPr>
-              <w:t>other_details</w:t>
-            </w:r>
-            <w:proofErr w:type="spellEnd"/>
-          </w:p>
-        </w:tc>
-        <w:tc>
-          <w:tcPr>
-            <w:tcW w:w="1437" w:type="dxa"/>
-          </w:tcPr>
-          <w:p>
-            <w:pPr>
-              <w:rPr>
-                <w:sz w:val="24"/>
-              </w:rPr>
-            </w:pPr>
-            <w:r>
-              <w:rPr>
-                <w:sz w:val="24"/>
-              </w:rPr>
-              <w:t>Varchar2</w:t>
-            </w:r>
-          </w:p>
-        </w:tc>
-        <w:tc>
-          <w:tcPr>
-            <w:tcW w:w="5043" w:type="dxa"/>
-          </w:tcPr>
-          <w:p>
-            <w:pPr>
-              <w:rPr>
-                <w:sz w:val="24"/>
-              </w:rPr>
-            </w:pPr>
-            <w:r>
-              <w:rPr>
-                <w:sz w:val="24"/>
-              </w:rPr>
-              <w:t>Any other details of the customer</w:t>
+            <w:tcW w:w="3167" w:type="dxa"/>
+          </w:tcPr>
+          <w:p>
+            <w:pPr>
+              <w:rPr>
+                <w:sz w:val="24"/>
+              </w:rPr>
+            </w:pPr>
+            <w:r>
+              <w:rPr>
+                <w:sz w:val="24"/>
+              </w:rPr>
+              <w:t>EMAIL_ADDRESS</w:t>
+            </w:r>
+          </w:p>
+        </w:tc>
+        <w:tc>
+          <w:tcPr>
+            <w:tcW w:w="1679" w:type="dxa"/>
+          </w:tcPr>
+          <w:p>
+            <w:pPr>
+              <w:rPr>
+                <w:sz w:val="24"/>
+              </w:rPr>
+            </w:pPr>
+            <w:r>
+              <w:rPr>
+                <w:sz w:val="24"/>
+              </w:rPr>
+              <w:t>VARCHAR(80)</w:t>
+            </w:r>
+          </w:p>
+        </w:tc>
+        <w:tc>
+          <w:tcPr>
+            <w:tcW w:w="4892" w:type="dxa"/>
+          </w:tcPr>
+          <w:p>
+            <w:pPr>
+              <w:rPr>
+                <w:sz w:val="24"/>
+              </w:rPr>
+            </w:pPr>
+            <w:r>
+              <w:rPr>
+                <w:sz w:val="24"/>
+              </w:rPr>
+              <w:t>Email ID</w:t>
             </w:r>
           </w:p>
         </w:tc>
@@ -1750,82 +1741,55 @@
       <w:tr>
         <w:tc>
           <w:tcPr>
-            <w:tcW w:w="3258" w:type="dxa"/>
-          </w:tcPr>
-          <w:p>
-            <w:pPr>
-              <w:rPr>
-                <w:sz w:val="24"/>
-              </w:rPr>
-            </w:pPr>
-            <w:proofErr w:type="spellStart"/>
-            <w:r>
-              <w:rPr>
-                <w:sz w:val="24"/>
-              </w:rPr>
-              <w:t>city_id</w:t>
-            </w:r>
-            <w:proofErr w:type="spellEnd"/>
-          </w:p>
-        </w:tc>
-        <w:tc>
-          <w:tcPr>
-            <w:tcW w:w="1437" w:type="dxa"/>
-          </w:tcPr>
-          <w:p>
-            <w:pPr>
-              <w:rPr>
-                <w:sz w:val="24"/>
-              </w:rPr>
-            </w:pPr>
-            <w:r>
-              <w:rPr>
-                <w:sz w:val="24"/>
-              </w:rPr>
-              <w:t>Varchar2</w:t>
-            </w:r>
-          </w:p>
-        </w:tc>
-        <w:tc>
-          <w:tcPr>
-            <w:tcW w:w="5043" w:type="dxa"/>
-          </w:tcPr>
-          <w:p>
-            <w:pPr>
-              <w:rPr>
-                <w:sz w:val="24"/>
-              </w:rPr>
-            </w:pPr>
-            <w:r>
-              <w:rPr>
-                <w:sz w:val="24"/>
-              </w:rPr>
-              <w:t>City in which Outlet exist</w:t>
-            </w:r>
-          </w:p>
-          <w:p>
-            <w:pPr>
-              <w:rPr>
-                <w:sz w:val="24"/>
-              </w:rPr>
-            </w:pPr>
-            <w:r>
-              <w:rPr>
-                <w:sz w:val="24"/>
-              </w:rPr>
-              <w:t>Foreign Key</w:t>
-            </w:r>
-            <w:r>
-              <w:rPr>
-                <w:sz w:val="24"/>
-              </w:rPr>
-              <w:t xml:space="preserve">(Table: city, PK: </w:t>
-            </w:r>
-            <w:r>
-              <w:rPr>
-                <w:sz w:val="24"/>
-              </w:rPr>
-              <w:t>id)</w:t>
+            <w:tcW w:w="3167" w:type="dxa"/>
+          </w:tcPr>
+          <w:p>
+            <w:pPr>
+              <w:rPr>
+                <w:sz w:val="24"/>
+              </w:rPr>
+            </w:pPr>
+            <w:r>
+              <w:rPr>
+                <w:sz w:val="24"/>
+              </w:rPr>
+              <w:t>OTHER_DETAILS</w:t>
+            </w:r>
+          </w:p>
+        </w:tc>
+        <w:tc>
+          <w:tcPr>
+            <w:tcW w:w="1679" w:type="dxa"/>
+          </w:tcPr>
+          <w:p>
+            <w:pPr>
+              <w:rPr>
+                <w:sz w:val="24"/>
+              </w:rPr>
+            </w:pPr>
+            <w:r>
+              <w:rPr>
+                <w:sz w:val="24"/>
+              </w:rPr>
+              <w:t>VARCHAR(80)</w:t>
+            </w:r>
+          </w:p>
+        </w:tc>
+        <w:tc>
+          <w:tcPr>
+            <w:tcW w:w="4892" w:type="dxa"/>
+          </w:tcPr>
+          <w:p>
+            <w:pPr>
+              <w:rPr>
+                <w:sz w:val="24"/>
+              </w:rPr>
+            </w:pPr>
+            <w:r>
+              <w:rPr>
+                <w:sz w:val="24"/>
+              </w:rPr>
+              <w:t>Any other details of the customer</w:t>
             </w:r>
           </w:p>
         </w:tc>
@@ -1833,55 +1797,205 @@
       <w:tr>
         <w:tc>
           <w:tcPr>
-            <w:tcW w:w="3258" w:type="dxa"/>
-          </w:tcPr>
-          <w:p>
-            <w:pPr>
-              <w:rPr>
-                <w:sz w:val="24"/>
-              </w:rPr>
-            </w:pPr>
-            <w:r>
-              <w:rPr>
-                <w:sz w:val="24"/>
-              </w:rPr>
-              <w:t>Status</w:t>
-            </w:r>
-          </w:p>
-        </w:tc>
-        <w:tc>
-          <w:tcPr>
-            <w:tcW w:w="1437" w:type="dxa"/>
-          </w:tcPr>
-          <w:p>
-            <w:pPr>
-              <w:rPr>
-                <w:sz w:val="24"/>
-              </w:rPr>
-            </w:pPr>
-            <w:r>
-              <w:rPr>
-                <w:sz w:val="24"/>
-              </w:rPr>
-              <w:t>Char(1)</w:t>
-            </w:r>
-          </w:p>
-        </w:tc>
-        <w:tc>
-          <w:tcPr>
-            <w:tcW w:w="5043" w:type="dxa"/>
-          </w:tcPr>
-          <w:p>
-            <w:pPr>
-              <w:rPr>
-                <w:sz w:val="24"/>
-              </w:rPr>
-            </w:pPr>
-            <w:r>
-              <w:rPr>
-                <w:sz w:val="24"/>
-              </w:rPr>
-              <w:t>1 – Active, 0 – Inactive</w:t>
+            <w:tcW w:w="3167" w:type="dxa"/>
+          </w:tcPr>
+          <w:p>
+            <w:pPr>
+              <w:rPr>
+                <w:sz w:val="24"/>
+              </w:rPr>
+            </w:pPr>
+            <w:r>
+              <w:rPr>
+                <w:sz w:val="24"/>
+              </w:rPr>
+              <w:t>CITYID</w:t>
+            </w:r>
+          </w:p>
+        </w:tc>
+        <w:tc>
+          <w:tcPr>
+            <w:tcW w:w="1679" w:type="dxa"/>
+          </w:tcPr>
+          <w:p>
+            <w:pPr>
+              <w:rPr>
+                <w:sz w:val="24"/>
+              </w:rPr>
+            </w:pPr>
+            <w:r>
+              <w:rPr>
+                <w:sz w:val="24"/>
+              </w:rPr>
+              <w:t>INT</w:t>
+            </w:r>
+          </w:p>
+        </w:tc>
+        <w:tc>
+          <w:tcPr>
+            <w:tcW w:w="4892" w:type="dxa"/>
+          </w:tcPr>
+          <w:p>
+            <w:pPr>
+              <w:rPr>
+                <w:sz w:val="24"/>
+              </w:rPr>
+            </w:pPr>
+            <w:r>
+              <w:rPr>
+                <w:sz w:val="24"/>
+              </w:rPr>
+              <w:t>City in which Outlet exist</w:t>
+            </w:r>
+          </w:p>
+          <w:p>
+            <w:pPr>
+              <w:rPr>
+                <w:sz w:val="24"/>
+              </w:rPr>
+            </w:pPr>
+            <w:r>
+              <w:rPr>
+                <w:sz w:val="24"/>
+              </w:rPr>
+              <w:t>Foreign Key</w:t>
+            </w:r>
+            <w:r>
+              <w:rPr>
+                <w:sz w:val="24"/>
+              </w:rPr>
+              <w:t>(Table: CUSTOMERCITY</w:t>
+            </w:r>
+            <w:r>
+              <w:rPr>
+                <w:sz w:val="24"/>
+              </w:rPr>
+              <w:t>)</w:t>
+            </w:r>
+          </w:p>
+        </w:tc>
+      </w:tr>
+      <w:tr>
+        <w:tc>
+          <w:tcPr>
+            <w:tcW w:w="3167" w:type="dxa"/>
+          </w:tcPr>
+          <w:p>
+            <w:pPr>
+              <w:rPr>
+                <w:sz w:val="24"/>
+              </w:rPr>
+            </w:pPr>
+            <w:r>
+              <w:rPr>
+                <w:sz w:val="24"/>
+              </w:rPr>
+              <w:t>STATUSID</w:t>
+            </w:r>
+          </w:p>
+        </w:tc>
+        <w:tc>
+          <w:tcPr>
+            <w:tcW w:w="1679" w:type="dxa"/>
+          </w:tcPr>
+          <w:p>
+            <w:pPr>
+              <w:rPr>
+                <w:sz w:val="24"/>
+              </w:rPr>
+            </w:pPr>
+            <w:r>
+              <w:rPr>
+                <w:sz w:val="24"/>
+              </w:rPr>
+              <w:t>INT</w:t>
+            </w:r>
+          </w:p>
+        </w:tc>
+        <w:tc>
+          <w:tcPr>
+            <w:tcW w:w="4892" w:type="dxa"/>
+          </w:tcPr>
+          <w:p>
+            <w:pPr>
+              <w:rPr>
+                <w:sz w:val="24"/>
+              </w:rPr>
+            </w:pPr>
+            <w:r>
+              <w:rPr>
+                <w:sz w:val="24"/>
+              </w:rPr>
+              <w:t>Status of the Customer</w:t>
+            </w:r>
+          </w:p>
+          <w:p>
+            <w:pPr>
+              <w:rPr>
+                <w:sz w:val="24"/>
+              </w:rPr>
+            </w:pPr>
+            <w:r>
+              <w:rPr>
+                <w:sz w:val="24"/>
+              </w:rPr>
+              <w:t>Foreign Key (Table: CUSTOMERSTATUS)</w:t>
+            </w:r>
+          </w:p>
+        </w:tc>
+      </w:tr>
+      <w:tr>
+        <w:tc>
+          <w:tcPr>
+            <w:tcW w:w="3167" w:type="dxa"/>
+          </w:tcPr>
+          <w:p>
+            <w:pPr>
+              <w:rPr>
+                <w:sz w:val="24"/>
+              </w:rPr>
+            </w:pPr>
+            <w:r>
+              <w:rPr>
+                <w:sz w:val="24"/>
+              </w:rPr>
+              <w:t>UPDATED_ON</w:t>
+            </w:r>
+          </w:p>
+        </w:tc>
+        <w:tc>
+          <w:tcPr>
+            <w:tcW w:w="1679" w:type="dxa"/>
+          </w:tcPr>
+          <w:p>
+            <w:pPr>
+              <w:rPr>
+                <w:sz w:val="24"/>
+              </w:rPr>
+            </w:pPr>
+            <w:r>
+              <w:rPr>
+                <w:sz w:val="24"/>
+              </w:rPr>
+              <w:t>DATETIME</w:t>
+            </w:r>
+          </w:p>
+        </w:tc>
+        <w:tc>
+          <w:tcPr>
+            <w:tcW w:w="4892" w:type="dxa"/>
+          </w:tcPr>
+          <w:p>
+            <w:pPr>
+              <w:rPr>
+                <w:sz w:val="24"/>
+              </w:rPr>
+            </w:pPr>
+            <w:r>
+              <w:rPr>
+                <w:sz w:val="24"/>
+              </w:rPr>
+              <w:t>Customer details updated date</w:t>
             </w:r>
           </w:p>
         </w:tc>
@@ -1901,9 +2015,9 @@
         <w:tblLook w:val="04A0" w:firstRow="1" w:lastRow="0" w:firstColumn="1" w:lastColumn="0" w:noHBand="0" w:noVBand="1"/>
       </w:tblPr>
       <w:tblGrid>
-        <w:gridCol w:w="3258"/>
-        <w:gridCol w:w="1437"/>
-        <w:gridCol w:w="5043"/>
+        <w:gridCol w:w="3161"/>
+        <w:gridCol w:w="1783"/>
+        <w:gridCol w:w="4794"/>
       </w:tblGrid>
       <w:tr>
         <w:tc>
@@ -1950,14 +2064,7 @@
                 <w:b/>
                 <w:sz w:val="24"/>
               </w:rPr>
-              <w:t>c</w:t>
-            </w:r>
-            <w:r>
-              <w:rPr>
-                <w:b/>
-                <w:sz w:val="24"/>
-              </w:rPr>
-              <w:t>ategory</w:t>
+              <w:t>CUSTOMERCATEGORY</w:t>
             </w:r>
           </w:p>
         </w:tc>
@@ -2042,13 +2149,7 @@
               <w:rPr>
                 <w:sz w:val="24"/>
               </w:rPr>
-              <w:t>I</w:t>
-            </w:r>
-            <w:r>
-              <w:rPr>
-                <w:sz w:val="24"/>
-              </w:rPr>
-              <w:t>d</w:t>
+              <w:t>CATEGORYID</w:t>
             </w:r>
           </w:p>
         </w:tc>
@@ -2066,7 +2167,7 @@
               <w:rPr>
                 <w:sz w:val="24"/>
               </w:rPr>
-              <w:t>Varchar2</w:t>
+              <w:t>INT</w:t>
             </w:r>
           </w:p>
         </w:tc>
@@ -2104,13 +2205,7 @@
               <w:rPr>
                 <w:sz w:val="24"/>
               </w:rPr>
-              <w:t>N</w:t>
-            </w:r>
-            <w:r>
-              <w:rPr>
-                <w:sz w:val="24"/>
-              </w:rPr>
-              <w:t>ame</w:t>
+              <w:t>CATEGORYNAME</w:t>
             </w:r>
           </w:p>
         </w:tc>
@@ -2128,7 +2223,13 @@
               <w:rPr>
                 <w:sz w:val="24"/>
               </w:rPr>
-              <w:t>Varchar2</w:t>
+              <w:t>V</w:t>
+            </w:r>
+            <w:r>
+              <w:rPr>
+                <w:sz w:val="24"/>
+              </w:rPr>
+              <w:t>ARCHAR(MAX)</w:t>
             </w:r>
           </w:p>
         </w:tc>
@@ -2262,15 +2363,13 @@
                 <w:sz w:val="24"/>
               </w:rPr>
             </w:pPr>
-            <w:proofErr w:type="spellStart"/>
-            <w:r>
-              <w:rPr>
-                <w:b/>
-                <w:sz w:val="24"/>
-              </w:rPr>
-              <w:t>customer_type</w:t>
-            </w:r>
-            <w:proofErr w:type="spellEnd"/>
+            <w:r>
+              <w:rPr>
+                <w:b/>
+                <w:sz w:val="24"/>
+              </w:rPr>
+              <w:t>CUSTOMERTYPE</w:t>
+            </w:r>
           </w:p>
         </w:tc>
       </w:tr>
@@ -2368,13 +2467,7 @@
               <w:rPr>
                 <w:sz w:val="24"/>
               </w:rPr>
-              <w:t>I</w:t>
-            </w:r>
-            <w:r>
-              <w:rPr>
-                <w:sz w:val="24"/>
-              </w:rPr>
-              <w:t>d</w:t>
+              <w:t>TYPEID</w:t>
             </w:r>
           </w:p>
         </w:tc>
@@ -2392,7 +2485,7 @@
               <w:rPr>
                 <w:sz w:val="24"/>
               </w:rPr>
-              <w:t>Varchar2</w:t>
+              <w:t>INT</w:t>
             </w:r>
           </w:p>
         </w:tc>
@@ -2430,13 +2523,7 @@
               <w:rPr>
                 <w:sz w:val="24"/>
               </w:rPr>
-              <w:t>N</w:t>
-            </w:r>
-            <w:r>
-              <w:rPr>
-                <w:sz w:val="24"/>
-              </w:rPr>
-              <w:t>ame</w:t>
+              <w:t>TYPENAME</w:t>
             </w:r>
           </w:p>
         </w:tc>
@@ -2454,7 +2541,7 @@
               <w:rPr>
                 <w:sz w:val="24"/>
               </w:rPr>
-              <w:t>Varchar2</w:t>
+              <w:t>VARCHAR(MAX)</w:t>
             </w:r>
           </w:p>
         </w:tc>
@@ -2492,6 +2579,13 @@
         </w:tc>
       </w:tr>
     </w:tbl>
+    <w:p>
+      <w:pPr>
+        <w:rPr>
+          <w:sz w:val="24"/>
+        </w:rPr>
+      </w:pPr>
+    </w:p>
     <w:p>
       <w:pPr>
         <w:rPr>
@@ -2534,6 +2628,7 @@
                 <w:b/>
                 <w:sz w:val="24"/>
               </w:rPr>
+              <w:lastRenderedPageBreak/>
               <w:t>Table</w:t>
             </w:r>
             <w:r>
@@ -2565,14 +2660,7 @@
                 <w:b/>
                 <w:sz w:val="24"/>
               </w:rPr>
-              <w:t>B</w:t>
-            </w:r>
-            <w:r>
-              <w:rPr>
-                <w:b/>
-                <w:sz w:val="24"/>
-              </w:rPr>
-              <w:t>eat</w:t>
+              <w:t>CUSTOMERBEAT</w:t>
             </w:r>
           </w:p>
         </w:tc>
@@ -2671,13 +2759,7 @@
               <w:rPr>
                 <w:sz w:val="24"/>
               </w:rPr>
-              <w:t>I</w:t>
-            </w:r>
-            <w:r>
-              <w:rPr>
-                <w:sz w:val="24"/>
-              </w:rPr>
-              <w:t>d</w:t>
+              <w:t>BEATID</w:t>
             </w:r>
           </w:p>
         </w:tc>
@@ -2695,7 +2777,7 @@
               <w:rPr>
                 <w:sz w:val="24"/>
               </w:rPr>
-              <w:t>Varchar2</w:t>
+              <w:t>INT</w:t>
             </w:r>
           </w:p>
         </w:tc>
@@ -2733,13 +2815,7 @@
               <w:rPr>
                 <w:sz w:val="24"/>
               </w:rPr>
-              <w:t>N</w:t>
-            </w:r>
-            <w:r>
-              <w:rPr>
-                <w:sz w:val="24"/>
-              </w:rPr>
-              <w:t>ame</w:t>
+              <w:t>BEATNAME</w:t>
             </w:r>
           </w:p>
         </w:tc>
@@ -2757,7 +2833,7 @@
               <w:rPr>
                 <w:sz w:val="24"/>
               </w:rPr>
-              <w:t>Varchar2</w:t>
+              <w:t>VARCHAR(MAX)</w:t>
             </w:r>
           </w:p>
         </w:tc>
@@ -2803,7 +2879,21 @@
               <w:rPr>
                 <w:sz w:val="24"/>
               </w:rPr>
-              <w:t xml:space="preserve"> etc)</w:t>
+              <w:t xml:space="preserve"> </w:t>
+            </w:r>
+            <w:proofErr w:type="spellStart"/>
+            <w:r>
+              <w:rPr>
+                <w:sz w:val="24"/>
+              </w:rPr>
+              <w:t>etc</w:t>
+            </w:r>
+            <w:proofErr w:type="spellEnd"/>
+            <w:r>
+              <w:rPr>
+                <w:sz w:val="24"/>
+              </w:rPr>
+              <w:t>)</w:t>
             </w:r>
           </w:p>
         </w:tc>
@@ -2889,14 +2979,7 @@
                 <w:b/>
                 <w:sz w:val="24"/>
               </w:rPr>
-              <w:t>C</w:t>
-            </w:r>
-            <w:r>
-              <w:rPr>
-                <w:b/>
-                <w:sz w:val="24"/>
-              </w:rPr>
-              <w:t>ity</w:t>
+              <w:t>CUSTOMERCITY</w:t>
             </w:r>
           </w:p>
         </w:tc>
@@ -2995,13 +3078,7 @@
               <w:rPr>
                 <w:sz w:val="24"/>
               </w:rPr>
-              <w:t>I</w:t>
-            </w:r>
-            <w:r>
-              <w:rPr>
-                <w:sz w:val="24"/>
-              </w:rPr>
-              <w:t>d</w:t>
+              <w:t>CITYID</w:t>
             </w:r>
           </w:p>
         </w:tc>
@@ -3019,7 +3096,7 @@
               <w:rPr>
                 <w:sz w:val="24"/>
               </w:rPr>
-              <w:t>Varchar2</w:t>
+              <w:t>INT</w:t>
             </w:r>
           </w:p>
         </w:tc>
@@ -3057,13 +3134,7 @@
               <w:rPr>
                 <w:sz w:val="24"/>
               </w:rPr>
-              <w:t>N</w:t>
-            </w:r>
-            <w:r>
-              <w:rPr>
-                <w:sz w:val="24"/>
-              </w:rPr>
-              <w:t>ame</w:t>
+              <w:t>CITYNAME</w:t>
             </w:r>
           </w:p>
         </w:tc>
@@ -3081,7 +3152,7 @@
               <w:rPr>
                 <w:sz w:val="24"/>
               </w:rPr>
-              <w:t>Varchar2</w:t>
+              <w:t>VARCHAR(MAX)</w:t>
             </w:r>
           </w:p>
         </w:tc>
@@ -3115,60 +3186,631 @@
                 <w:sz w:val="24"/>
               </w:rPr>
             </w:pPr>
+            <w:r>
+              <w:rPr>
+                <w:sz w:val="24"/>
+              </w:rPr>
+              <w:t>PINCODE</w:t>
+            </w:r>
+          </w:p>
+        </w:tc>
+        <w:tc>
+          <w:tcPr>
+            <w:tcW w:w="1866" w:type="dxa"/>
+          </w:tcPr>
+          <w:p>
+            <w:pPr>
+              <w:rPr>
+                <w:sz w:val="24"/>
+              </w:rPr>
+            </w:pPr>
+            <w:r>
+              <w:rPr>
+                <w:sz w:val="24"/>
+              </w:rPr>
+              <w:t>VARCHAR(6)</w:t>
+            </w:r>
+          </w:p>
+        </w:tc>
+        <w:tc>
+          <w:tcPr>
+            <w:tcW w:w="4518" w:type="dxa"/>
+          </w:tcPr>
+          <w:p>
+            <w:pPr>
+              <w:rPr>
+                <w:sz w:val="24"/>
+              </w:rPr>
+            </w:pPr>
             <w:proofErr w:type="spellStart"/>
             <w:r>
               <w:rPr>
                 <w:sz w:val="24"/>
               </w:rPr>
-              <w:t>P</w:t>
-            </w:r>
-            <w:r>
-              <w:rPr>
-                <w:sz w:val="24"/>
-              </w:rPr>
-              <w:t>incode</w:t>
+              <w:t>PinCode</w:t>
             </w:r>
             <w:proofErr w:type="spellEnd"/>
-          </w:p>
-        </w:tc>
-        <w:tc>
-          <w:tcPr>
-            <w:tcW w:w="1866" w:type="dxa"/>
-          </w:tcPr>
-          <w:p>
-            <w:pPr>
-              <w:rPr>
-                <w:sz w:val="24"/>
-              </w:rPr>
-            </w:pPr>
-            <w:r>
-              <w:rPr>
-                <w:sz w:val="24"/>
-              </w:rPr>
-              <w:t>Varchar2</w:t>
-            </w:r>
-          </w:p>
-        </w:tc>
-        <w:tc>
-          <w:tcPr>
-            <w:tcW w:w="4518" w:type="dxa"/>
-          </w:tcPr>
-          <w:p>
-            <w:pPr>
-              <w:rPr>
-                <w:sz w:val="24"/>
-              </w:rPr>
-            </w:pPr>
-            <w:r>
-              <w:rPr>
-                <w:sz w:val="24"/>
-              </w:rPr>
-              <w:t xml:space="preserve">Pin Code </w:t>
+            <w:r>
+              <w:rPr>
+                <w:sz w:val="24"/>
+              </w:rPr>
+              <w:t xml:space="preserve"> of the City</w:t>
             </w:r>
           </w:p>
         </w:tc>
       </w:tr>
     </w:tbl>
+    <w:p>
+      <w:pPr>
+        <w:rPr>
+          <w:sz w:val="24"/>
+        </w:rPr>
+      </w:pPr>
+    </w:p>
+    <w:tbl>
+      <w:tblPr>
+        <w:tblStyle w:val="TableGrid"/>
+        <w:tblW w:w="0" w:type="auto"/>
+        <w:tblLook w:val="04A0" w:firstRow="1" w:lastRow="0" w:firstColumn="1" w:lastColumn="0" w:noHBand="0" w:noVBand="1"/>
+      </w:tblPr>
+      <w:tblGrid>
+        <w:gridCol w:w="3192"/>
+        <w:gridCol w:w="1866"/>
+        <w:gridCol w:w="4518"/>
+      </w:tblGrid>
+      <w:tr>
+        <w:tc>
+          <w:tcPr>
+            <w:tcW w:w="3192" w:type="dxa"/>
+            <w:tcBorders>
+              <w:bottom w:val="single" w:sz="4" w:space="0" w:color="000000" w:themeColor="text1"/>
+            </w:tcBorders>
+            <w:shd w:val="clear" w:color="auto" w:fill="7F7F7F" w:themeFill="text1" w:themeFillTint="80"/>
+          </w:tcPr>
+          <w:p>
+            <w:pPr>
+              <w:tabs>
+                <w:tab w:val="left" w:pos="2145"/>
+              </w:tabs>
+              <w:rPr>
+                <w:b/>
+                <w:sz w:val="24"/>
+              </w:rPr>
+            </w:pPr>
+            <w:r>
+              <w:rPr>
+                <w:b/>
+                <w:sz w:val="24"/>
+              </w:rPr>
+              <w:t>Table</w:t>
+            </w:r>
+            <w:r>
+              <w:rPr>
+                <w:b/>
+                <w:sz w:val="24"/>
+              </w:rPr>
+              <w:tab/>
+            </w:r>
+          </w:p>
+        </w:tc>
+        <w:tc>
+          <w:tcPr>
+            <w:tcW w:w="6384" w:type="dxa"/>
+            <w:gridSpan w:val="2"/>
+            <w:tcBorders>
+              <w:bottom w:val="single" w:sz="4" w:space="0" w:color="000000" w:themeColor="text1"/>
+            </w:tcBorders>
+          </w:tcPr>
+          <w:p>
+            <w:pPr>
+              <w:rPr>
+                <w:b/>
+                <w:sz w:val="24"/>
+              </w:rPr>
+            </w:pPr>
+            <w:r>
+              <w:rPr>
+                <w:b/>
+                <w:sz w:val="24"/>
+              </w:rPr>
+              <w:t>CUSTOMERCITYPINCODE</w:t>
+            </w:r>
+          </w:p>
+        </w:tc>
+      </w:tr>
+      <w:tr>
+        <w:tc>
+          <w:tcPr>
+            <w:tcW w:w="3192" w:type="dxa"/>
+            <w:shd w:val="clear" w:color="auto" w:fill="7F7F7F" w:themeFill="text1" w:themeFillTint="80"/>
+          </w:tcPr>
+          <w:p>
+            <w:pPr>
+              <w:rPr>
+                <w:b/>
+                <w:sz w:val="24"/>
+              </w:rPr>
+            </w:pPr>
+            <w:r>
+              <w:rPr>
+                <w:b/>
+                <w:sz w:val="24"/>
+              </w:rPr>
+              <w:t>C</w:t>
+            </w:r>
+            <w:r>
+              <w:rPr>
+                <w:b/>
+                <w:sz w:val="24"/>
+              </w:rPr>
+              <w:t>ol</w:t>
+            </w:r>
+            <w:r>
+              <w:rPr>
+                <w:b/>
+                <w:sz w:val="24"/>
+              </w:rPr>
+              <w:t>umn Name</w:t>
+            </w:r>
+          </w:p>
+        </w:tc>
+        <w:tc>
+          <w:tcPr>
+            <w:tcW w:w="1866" w:type="dxa"/>
+            <w:shd w:val="clear" w:color="auto" w:fill="7F7F7F" w:themeFill="text1" w:themeFillTint="80"/>
+          </w:tcPr>
+          <w:p>
+            <w:pPr>
+              <w:rPr>
+                <w:b/>
+                <w:sz w:val="24"/>
+              </w:rPr>
+            </w:pPr>
+            <w:r>
+              <w:rPr>
+                <w:b/>
+                <w:sz w:val="24"/>
+              </w:rPr>
+              <w:t>Data Type</w:t>
+            </w:r>
+          </w:p>
+        </w:tc>
+        <w:tc>
+          <w:tcPr>
+            <w:tcW w:w="4518" w:type="dxa"/>
+            <w:shd w:val="clear" w:color="auto" w:fill="7F7F7F" w:themeFill="text1" w:themeFillTint="80"/>
+          </w:tcPr>
+          <w:p>
+            <w:pPr>
+              <w:rPr>
+                <w:b/>
+                <w:sz w:val="24"/>
+              </w:rPr>
+            </w:pPr>
+            <w:r>
+              <w:rPr>
+                <w:b/>
+                <w:sz w:val="24"/>
+              </w:rPr>
+              <w:t>Comments</w:t>
+            </w:r>
+          </w:p>
+        </w:tc>
+      </w:tr>
+      <w:tr>
+        <w:tc>
+          <w:tcPr>
+            <w:tcW w:w="3192" w:type="dxa"/>
+          </w:tcPr>
+          <w:p>
+            <w:pPr>
+              <w:rPr>
+                <w:sz w:val="24"/>
+              </w:rPr>
+            </w:pPr>
+            <w:r>
+              <w:rPr>
+                <w:sz w:val="24"/>
+              </w:rPr>
+              <w:t>PINCODEID</w:t>
+            </w:r>
+          </w:p>
+        </w:tc>
+        <w:tc>
+          <w:tcPr>
+            <w:tcW w:w="1866" w:type="dxa"/>
+          </w:tcPr>
+          <w:p>
+            <w:pPr>
+              <w:rPr>
+                <w:sz w:val="24"/>
+              </w:rPr>
+            </w:pPr>
+            <w:r>
+              <w:rPr>
+                <w:sz w:val="24"/>
+              </w:rPr>
+              <w:t>INT</w:t>
+            </w:r>
+          </w:p>
+        </w:tc>
+        <w:tc>
+          <w:tcPr>
+            <w:tcW w:w="4518" w:type="dxa"/>
+          </w:tcPr>
+          <w:p>
+            <w:pPr>
+              <w:rPr>
+                <w:sz w:val="24"/>
+              </w:rPr>
+            </w:pPr>
+            <w:r>
+              <w:rPr>
+                <w:sz w:val="24"/>
+              </w:rPr>
+              <w:t xml:space="preserve">Primary Key (Unique Identification of the </w:t>
+            </w:r>
+            <w:proofErr w:type="spellStart"/>
+            <w:r>
+              <w:rPr>
+                <w:sz w:val="24"/>
+              </w:rPr>
+              <w:t>Pincode</w:t>
+            </w:r>
+            <w:proofErr w:type="spellEnd"/>
+            <w:r>
+              <w:rPr>
+                <w:sz w:val="24"/>
+              </w:rPr>
+              <w:t>)</w:t>
+            </w:r>
+          </w:p>
+        </w:tc>
+      </w:tr>
+      <w:tr>
+        <w:tc>
+          <w:tcPr>
+            <w:tcW w:w="3192" w:type="dxa"/>
+          </w:tcPr>
+          <w:p>
+            <w:pPr>
+              <w:rPr>
+                <w:sz w:val="24"/>
+              </w:rPr>
+            </w:pPr>
+            <w:r>
+              <w:rPr>
+                <w:sz w:val="24"/>
+              </w:rPr>
+              <w:t>PINCODE</w:t>
+            </w:r>
+          </w:p>
+        </w:tc>
+        <w:tc>
+          <w:tcPr>
+            <w:tcW w:w="1866" w:type="dxa"/>
+          </w:tcPr>
+          <w:p>
+            <w:pPr>
+              <w:rPr>
+                <w:sz w:val="24"/>
+              </w:rPr>
+            </w:pPr>
+            <w:r>
+              <w:rPr>
+                <w:sz w:val="24"/>
+              </w:rPr>
+              <w:t>VARCHAR(MAX)</w:t>
+            </w:r>
+          </w:p>
+        </w:tc>
+        <w:tc>
+          <w:tcPr>
+            <w:tcW w:w="4518" w:type="dxa"/>
+          </w:tcPr>
+          <w:p>
+            <w:pPr>
+              <w:rPr>
+                <w:sz w:val="24"/>
+              </w:rPr>
+            </w:pPr>
+            <w:proofErr w:type="spellStart"/>
+            <w:r>
+              <w:rPr>
+                <w:sz w:val="24"/>
+              </w:rPr>
+              <w:t>Pincode</w:t>
+            </w:r>
+            <w:proofErr w:type="spellEnd"/>
+            <w:r>
+              <w:rPr>
+                <w:sz w:val="24"/>
+              </w:rPr>
+              <w:t xml:space="preserve"> of the City</w:t>
+            </w:r>
+          </w:p>
+        </w:tc>
+      </w:tr>
+    </w:tbl>
+    <w:p>
+      <w:pPr>
+        <w:rPr>
+          <w:sz w:val="24"/>
+        </w:rPr>
+      </w:pPr>
+    </w:p>
+    <w:tbl>
+      <w:tblPr>
+        <w:tblStyle w:val="TableGrid"/>
+        <w:tblW w:w="0" w:type="auto"/>
+        <w:tblLook w:val="04A0" w:firstRow="1" w:lastRow="0" w:firstColumn="1" w:lastColumn="0" w:noHBand="0" w:noVBand="1"/>
+      </w:tblPr>
+      <w:tblGrid>
+        <w:gridCol w:w="3192"/>
+        <w:gridCol w:w="1866"/>
+        <w:gridCol w:w="4518"/>
+      </w:tblGrid>
+      <w:tr>
+        <w:tc>
+          <w:tcPr>
+            <w:tcW w:w="3192" w:type="dxa"/>
+            <w:tcBorders>
+              <w:bottom w:val="single" w:sz="4" w:space="0" w:color="000000" w:themeColor="text1"/>
+            </w:tcBorders>
+            <w:shd w:val="clear" w:color="auto" w:fill="7F7F7F" w:themeFill="text1" w:themeFillTint="80"/>
+          </w:tcPr>
+          <w:p>
+            <w:pPr>
+              <w:tabs>
+                <w:tab w:val="left" w:pos="2145"/>
+              </w:tabs>
+              <w:rPr>
+                <w:b/>
+                <w:sz w:val="24"/>
+              </w:rPr>
+            </w:pPr>
+            <w:r>
+              <w:rPr>
+                <w:b/>
+                <w:sz w:val="24"/>
+              </w:rPr>
+              <w:t>Table</w:t>
+            </w:r>
+            <w:r>
+              <w:rPr>
+                <w:b/>
+                <w:sz w:val="24"/>
+              </w:rPr>
+              <w:tab/>
+            </w:r>
+          </w:p>
+        </w:tc>
+        <w:tc>
+          <w:tcPr>
+            <w:tcW w:w="6384" w:type="dxa"/>
+            <w:gridSpan w:val="2"/>
+            <w:tcBorders>
+              <w:bottom w:val="single" w:sz="4" w:space="0" w:color="000000" w:themeColor="text1"/>
+            </w:tcBorders>
+          </w:tcPr>
+          <w:p>
+            <w:pPr>
+              <w:rPr>
+                <w:b/>
+                <w:sz w:val="24"/>
+              </w:rPr>
+            </w:pPr>
+            <w:r>
+              <w:rPr>
+                <w:b/>
+                <w:sz w:val="24"/>
+              </w:rPr>
+              <w:t>CUSTOMERSTATUS</w:t>
+            </w:r>
+          </w:p>
+        </w:tc>
+      </w:tr>
+      <w:tr>
+        <w:tc>
+          <w:tcPr>
+            <w:tcW w:w="3192" w:type="dxa"/>
+            <w:shd w:val="clear" w:color="auto" w:fill="7F7F7F" w:themeFill="text1" w:themeFillTint="80"/>
+          </w:tcPr>
+          <w:p>
+            <w:pPr>
+              <w:rPr>
+                <w:b/>
+                <w:sz w:val="24"/>
+              </w:rPr>
+            </w:pPr>
+            <w:r>
+              <w:rPr>
+                <w:b/>
+                <w:sz w:val="24"/>
+              </w:rPr>
+              <w:t>C</w:t>
+            </w:r>
+            <w:r>
+              <w:rPr>
+                <w:b/>
+                <w:sz w:val="24"/>
+              </w:rPr>
+              <w:t>ol</w:t>
+            </w:r>
+            <w:r>
+              <w:rPr>
+                <w:b/>
+                <w:sz w:val="24"/>
+              </w:rPr>
+              <w:t>umn Name</w:t>
+            </w:r>
+          </w:p>
+        </w:tc>
+        <w:tc>
+          <w:tcPr>
+            <w:tcW w:w="1866" w:type="dxa"/>
+            <w:shd w:val="clear" w:color="auto" w:fill="7F7F7F" w:themeFill="text1" w:themeFillTint="80"/>
+          </w:tcPr>
+          <w:p>
+            <w:pPr>
+              <w:rPr>
+                <w:b/>
+                <w:sz w:val="24"/>
+              </w:rPr>
+            </w:pPr>
+            <w:r>
+              <w:rPr>
+                <w:b/>
+                <w:sz w:val="24"/>
+              </w:rPr>
+              <w:t>Data Type</w:t>
+            </w:r>
+          </w:p>
+        </w:tc>
+        <w:tc>
+          <w:tcPr>
+            <w:tcW w:w="4518" w:type="dxa"/>
+            <w:shd w:val="clear" w:color="auto" w:fill="7F7F7F" w:themeFill="text1" w:themeFillTint="80"/>
+          </w:tcPr>
+          <w:p>
+            <w:pPr>
+              <w:rPr>
+                <w:b/>
+                <w:sz w:val="24"/>
+              </w:rPr>
+            </w:pPr>
+            <w:r>
+              <w:rPr>
+                <w:b/>
+                <w:sz w:val="24"/>
+              </w:rPr>
+              <w:t>Comments</w:t>
+            </w:r>
+          </w:p>
+        </w:tc>
+      </w:tr>
+      <w:tr>
+        <w:tc>
+          <w:tcPr>
+            <w:tcW w:w="3192" w:type="dxa"/>
+          </w:tcPr>
+          <w:p>
+            <w:pPr>
+              <w:rPr>
+                <w:sz w:val="24"/>
+              </w:rPr>
+            </w:pPr>
+            <w:r>
+              <w:rPr>
+                <w:sz w:val="24"/>
+              </w:rPr>
+              <w:t>STATUSID</w:t>
+            </w:r>
+          </w:p>
+        </w:tc>
+        <w:tc>
+          <w:tcPr>
+            <w:tcW w:w="1866" w:type="dxa"/>
+          </w:tcPr>
+          <w:p>
+            <w:pPr>
+              <w:rPr>
+                <w:sz w:val="24"/>
+              </w:rPr>
+            </w:pPr>
+            <w:r>
+              <w:rPr>
+                <w:sz w:val="24"/>
+              </w:rPr>
+              <w:t>INT</w:t>
+            </w:r>
+          </w:p>
+        </w:tc>
+        <w:tc>
+          <w:tcPr>
+            <w:tcW w:w="4518" w:type="dxa"/>
+          </w:tcPr>
+          <w:p>
+            <w:pPr>
+              <w:rPr>
+                <w:sz w:val="24"/>
+              </w:rPr>
+            </w:pPr>
+            <w:r>
+              <w:rPr>
+                <w:sz w:val="24"/>
+              </w:rPr>
+              <w:t>Primary Key (Unique Identification of the city)</w:t>
+            </w:r>
+          </w:p>
+        </w:tc>
+      </w:tr>
+      <w:tr>
+        <w:tc>
+          <w:tcPr>
+            <w:tcW w:w="3192" w:type="dxa"/>
+          </w:tcPr>
+          <w:p>
+            <w:pPr>
+              <w:rPr>
+                <w:sz w:val="24"/>
+              </w:rPr>
+            </w:pPr>
+            <w:bookmarkStart w:id="0" w:name="_GoBack"/>
+            <w:bookmarkEnd w:id="0"/>
+            <w:r>
+              <w:rPr>
+                <w:sz w:val="24"/>
+              </w:rPr>
+              <w:t>STATUSCODE</w:t>
+            </w:r>
+          </w:p>
+        </w:tc>
+        <w:tc>
+          <w:tcPr>
+            <w:tcW w:w="1866" w:type="dxa"/>
+          </w:tcPr>
+          <w:p>
+            <w:pPr>
+              <w:rPr>
+                <w:sz w:val="24"/>
+              </w:rPr>
+            </w:pPr>
+            <w:r>
+              <w:rPr>
+                <w:sz w:val="24"/>
+              </w:rPr>
+              <w:t>VARCHAR(MAX)</w:t>
+            </w:r>
+          </w:p>
+        </w:tc>
+        <w:tc>
+          <w:tcPr>
+            <w:tcW w:w="4518" w:type="dxa"/>
+          </w:tcPr>
+          <w:p>
+            <w:pPr>
+              <w:rPr>
+                <w:sz w:val="24"/>
+              </w:rPr>
+            </w:pPr>
+            <w:r>
+              <w:rPr>
+                <w:sz w:val="24"/>
+              </w:rPr>
+              <w:t>Status code indicates the status of the customer</w:t>
+            </w:r>
+          </w:p>
+        </w:tc>
+      </w:tr>
+    </w:tbl>
+    <w:p>
+      <w:pPr>
+        <w:rPr>
+          <w:sz w:val="24"/>
+        </w:rPr>
+      </w:pPr>
+    </w:p>
     <w:p>
       <w:pPr>
         <w:rPr>
@@ -3269,7 +3911,14 @@
                 <w:b/>
                 <w:sz w:val="24"/>
               </w:rPr>
-              <w:t>salesman</w:t>
+              <w:t>S</w:t>
+            </w:r>
+            <w:r>
+              <w:rPr>
+                <w:b/>
+                <w:sz w:val="24"/>
+              </w:rPr>
+              <w:t>alesman</w:t>
             </w:r>
           </w:p>
         </w:tc>
@@ -3540,6 +4189,7 @@
           <w:sz w:val="28"/>
           <w:u w:val="single"/>
         </w:rPr>
+        <w:lastRenderedPageBreak/>
         <w:t>Company</w:t>
       </w:r>
       <w:r>
@@ -3808,13 +4458,7 @@
               <w:rPr>
                 <w:sz w:val="24"/>
               </w:rPr>
-              <w:t>Company</w:t>
-            </w:r>
-            <w:r>
-              <w:rPr>
-                <w:sz w:val="24"/>
-              </w:rPr>
-              <w:t xml:space="preserve"> Name</w:t>
+              <w:t>Company Name</w:t>
             </w:r>
           </w:p>
         </w:tc>
@@ -4218,13 +4862,7 @@
               <w:rPr>
                 <w:sz w:val="24"/>
               </w:rPr>
-              <w:t>Outlet</w:t>
-            </w:r>
-            <w:r>
-              <w:rPr>
-                <w:sz w:val="24"/>
-              </w:rPr>
-              <w:t xml:space="preserve"> Name</w:t>
+              <w:t>Outlet Name</w:t>
             </w:r>
             <w:r>
               <w:rPr>
@@ -4492,7 +5130,6 @@
               <w:rPr>
                 <w:sz w:val="24"/>
               </w:rPr>
-              <w:lastRenderedPageBreak/>
               <w:t>Transaction_Discount</w:t>
             </w:r>
             <w:proofErr w:type="spellEnd"/>
@@ -4739,14 +5376,7 @@
                 <w:b/>
                 <w:sz w:val="24"/>
               </w:rPr>
-              <w:t>B</w:t>
-            </w:r>
-            <w:r>
-              <w:rPr>
-                <w:b/>
-                <w:sz w:val="24"/>
-              </w:rPr>
-              <w:t>illPayments</w:t>
+              <w:t>BillPayments</w:t>
             </w:r>
             <w:proofErr w:type="spellEnd"/>
           </w:p>
@@ -4847,13 +5477,7 @@
               <w:rPr>
                 <w:sz w:val="24"/>
               </w:rPr>
-              <w:t>Transaction</w:t>
-            </w:r>
-            <w:r>
-              <w:rPr>
-                <w:sz w:val="24"/>
-              </w:rPr>
-              <w:t>_ID</w:t>
+              <w:t>Transaction_ID</w:t>
             </w:r>
             <w:proofErr w:type="spellEnd"/>
           </w:p>

</xml_diff>

<commit_message>
Added the feature to make Customer Acrive/InActive in Customer Search Page itself.
</commit_message>
<xml_diff>
--- a/CMS.docx
+++ b/CMS.docx
@@ -2898,6 +2898,62 @@
           </w:p>
         </w:tc>
       </w:tr>
+      <w:tr>
+        <w:tc>
+          <w:tcPr>
+            <w:tcW w:w="3192" w:type="dxa"/>
+          </w:tcPr>
+          <w:p>
+            <w:pPr>
+              <w:rPr>
+                <w:sz w:val="24"/>
+              </w:rPr>
+            </w:pPr>
+            <w:r>
+              <w:rPr>
+                <w:sz w:val="24"/>
+              </w:rPr>
+              <w:t>SALESMANID</w:t>
+            </w:r>
+          </w:p>
+        </w:tc>
+        <w:tc>
+          <w:tcPr>
+            <w:tcW w:w="1866" w:type="dxa"/>
+          </w:tcPr>
+          <w:p>
+            <w:pPr>
+              <w:rPr>
+                <w:sz w:val="24"/>
+              </w:rPr>
+            </w:pPr>
+            <w:r>
+              <w:rPr>
+                <w:sz w:val="24"/>
+              </w:rPr>
+              <w:t>INT</w:t>
+            </w:r>
+          </w:p>
+        </w:tc>
+        <w:tc>
+          <w:tcPr>
+            <w:tcW w:w="4518" w:type="dxa"/>
+          </w:tcPr>
+          <w:p>
+            <w:pPr>
+              <w:rPr>
+                <w:sz w:val="24"/>
+              </w:rPr>
+            </w:pPr>
+            <w:r>
+              <w:rPr>
+                <w:sz w:val="24"/>
+              </w:rPr>
+              <w:t>Sales Man mapped to beat</w:t>
+            </w:r>
+          </w:p>
+        </w:tc>
+      </w:tr>
     </w:tbl>
     <w:p>
       <w:pPr>
@@ -3756,8 +3812,6 @@
                 <w:sz w:val="24"/>
               </w:rPr>
             </w:pPr>
-            <w:bookmarkStart w:id="0" w:name="_GoBack"/>
-            <w:bookmarkEnd w:id="0"/>
             <w:r>
               <w:rPr>
                 <w:sz w:val="24"/>
@@ -3826,23 +3880,29 @@
           <w:u w:val="single"/>
         </w:rPr>
       </w:pPr>
-      <w:proofErr w:type="spellStart"/>
       <w:r>
         <w:rPr>
           <w:b/>
           <w:sz w:val="28"/>
           <w:u w:val="single"/>
         </w:rPr>
-        <w:t>SalesMan</w:t>
-      </w:r>
-      <w:proofErr w:type="spellEnd"/>
+        <w:t>Sales</w:t>
+      </w:r>
       <w:r>
         <w:rPr>
           <w:b/>
           <w:sz w:val="28"/>
           <w:u w:val="single"/>
         </w:rPr>
-        <w:t xml:space="preserve"> Module</w:t>
+        <w:t xml:space="preserve"> </w:t>
+      </w:r>
+      <w:r>
+        <w:rPr>
+          <w:b/>
+          <w:sz w:val="28"/>
+          <w:u w:val="single"/>
+        </w:rPr>
+        <w:t>Man Module</w:t>
       </w:r>
     </w:p>
     <w:tbl>
@@ -4017,7 +4077,19 @@
               <w:rPr>
                 <w:sz w:val="24"/>
               </w:rPr>
-              <w:t>Id</w:t>
+              <w:t>SALESMAN</w:t>
+            </w:r>
+            <w:r>
+              <w:rPr>
+                <w:sz w:val="24"/>
+              </w:rPr>
+              <w:t>I</w:t>
+            </w:r>
+            <w:r>
+              <w:rPr>
+                <w:sz w:val="24"/>
+              </w:rPr>
+              <w:t>D</w:t>
             </w:r>
           </w:p>
         </w:tc>
@@ -4035,7 +4107,7 @@
               <w:rPr>
                 <w:sz w:val="24"/>
               </w:rPr>
-              <w:t>Varchar2</w:t>
+              <w:t>INT</w:t>
             </w:r>
           </w:p>
         </w:tc>
@@ -4073,7 +4145,7 @@
               <w:rPr>
                 <w:sz w:val="24"/>
               </w:rPr>
-              <w:t>Name</w:t>
+              <w:t>SALESMAN_NAME</w:t>
             </w:r>
           </w:p>
         </w:tc>
@@ -4091,7 +4163,7 @@
               <w:rPr>
                 <w:sz w:val="24"/>
               </w:rPr>
-              <w:t>Varchar2</w:t>
+              <w:t>VARCHAR(MAX)</w:t>
             </w:r>
           </w:p>
         </w:tc>
@@ -4105,19 +4177,192 @@
                 <w:sz w:val="24"/>
               </w:rPr>
             </w:pPr>
-            <w:proofErr w:type="spellStart"/>
-            <w:r>
-              <w:rPr>
-                <w:sz w:val="24"/>
-              </w:rPr>
-              <w:t>SalesMan</w:t>
-            </w:r>
-            <w:proofErr w:type="spellEnd"/>
-            <w:r>
-              <w:rPr>
-                <w:sz w:val="24"/>
-              </w:rPr>
-              <w:t xml:space="preserve"> Name</w:t>
+            <w:r>
+              <w:rPr>
+                <w:sz w:val="24"/>
+              </w:rPr>
+              <w:t>Sales</w:t>
+            </w:r>
+            <w:r>
+              <w:rPr>
+                <w:sz w:val="24"/>
+              </w:rPr>
+              <w:t xml:space="preserve"> </w:t>
+            </w:r>
+            <w:r>
+              <w:rPr>
+                <w:sz w:val="24"/>
+              </w:rPr>
+              <w:t>Man Name</w:t>
+            </w:r>
+          </w:p>
+        </w:tc>
+      </w:tr>
+      <w:tr>
+        <w:tc>
+          <w:tcPr>
+            <w:tcW w:w="3192" w:type="dxa"/>
+          </w:tcPr>
+          <w:p>
+            <w:pPr>
+              <w:rPr>
+                <w:sz w:val="24"/>
+              </w:rPr>
+            </w:pPr>
+            <w:r>
+              <w:rPr>
+                <w:sz w:val="24"/>
+              </w:rPr>
+              <w:t>START_DATE</w:t>
+            </w:r>
+          </w:p>
+        </w:tc>
+        <w:tc>
+          <w:tcPr>
+            <w:tcW w:w="1866" w:type="dxa"/>
+          </w:tcPr>
+          <w:p>
+            <w:pPr>
+              <w:rPr>
+                <w:sz w:val="24"/>
+              </w:rPr>
+            </w:pPr>
+            <w:r>
+              <w:rPr>
+                <w:sz w:val="24"/>
+              </w:rPr>
+              <w:t>DATE</w:t>
+            </w:r>
+          </w:p>
+        </w:tc>
+        <w:tc>
+          <w:tcPr>
+            <w:tcW w:w="4518" w:type="dxa"/>
+          </w:tcPr>
+          <w:p>
+            <w:pPr>
+              <w:rPr>
+                <w:sz w:val="24"/>
+              </w:rPr>
+            </w:pPr>
+            <w:r>
+              <w:rPr>
+                <w:sz w:val="24"/>
+              </w:rPr>
+              <w:t>Sales Man Work Start Date</w:t>
+            </w:r>
+          </w:p>
+        </w:tc>
+      </w:tr>
+      <w:tr>
+        <w:tc>
+          <w:tcPr>
+            <w:tcW w:w="3192" w:type="dxa"/>
+          </w:tcPr>
+          <w:p>
+            <w:pPr>
+              <w:rPr>
+                <w:sz w:val="24"/>
+              </w:rPr>
+            </w:pPr>
+            <w:r>
+              <w:rPr>
+                <w:sz w:val="24"/>
+              </w:rPr>
+              <w:t>END_DATE</w:t>
+            </w:r>
+          </w:p>
+        </w:tc>
+        <w:tc>
+          <w:tcPr>
+            <w:tcW w:w="1866" w:type="dxa"/>
+          </w:tcPr>
+          <w:p>
+            <w:pPr>
+              <w:rPr>
+                <w:sz w:val="24"/>
+              </w:rPr>
+            </w:pPr>
+            <w:r>
+              <w:rPr>
+                <w:sz w:val="24"/>
+              </w:rPr>
+              <w:t>DATE</w:t>
+            </w:r>
+          </w:p>
+        </w:tc>
+        <w:tc>
+          <w:tcPr>
+            <w:tcW w:w="4518" w:type="dxa"/>
+          </w:tcPr>
+          <w:p>
+            <w:pPr>
+              <w:rPr>
+                <w:sz w:val="24"/>
+              </w:rPr>
+            </w:pPr>
+            <w:r>
+              <w:rPr>
+                <w:sz w:val="24"/>
+              </w:rPr>
+              <w:t>Sales Man Work End Date</w:t>
+            </w:r>
+          </w:p>
+        </w:tc>
+      </w:tr>
+      <w:tr>
+        <w:tc>
+          <w:tcPr>
+            <w:tcW w:w="3192" w:type="dxa"/>
+          </w:tcPr>
+          <w:p>
+            <w:pPr>
+              <w:rPr>
+                <w:sz w:val="24"/>
+              </w:rPr>
+            </w:pPr>
+            <w:r>
+              <w:rPr>
+                <w:sz w:val="24"/>
+              </w:rPr>
+              <w:lastRenderedPageBreak/>
+              <w:t>STATUSID</w:t>
+            </w:r>
+          </w:p>
+        </w:tc>
+        <w:tc>
+          <w:tcPr>
+            <w:tcW w:w="1866" w:type="dxa"/>
+          </w:tcPr>
+          <w:p>
+            <w:pPr>
+              <w:rPr>
+                <w:sz w:val="24"/>
+              </w:rPr>
+            </w:pPr>
+            <w:r>
+              <w:rPr>
+                <w:sz w:val="24"/>
+              </w:rPr>
+              <w:t>INT</w:t>
+            </w:r>
+          </w:p>
+        </w:tc>
+        <w:tc>
+          <w:tcPr>
+            <w:tcW w:w="4518" w:type="dxa"/>
+          </w:tcPr>
+          <w:p>
+            <w:pPr>
+              <w:rPr>
+                <w:sz w:val="24"/>
+              </w:rPr>
+            </w:pPr>
+            <w:r>
+              <w:rPr>
+                <w:sz w:val="24"/>
+              </w:rPr>
+              <w:t>Status of the Sales Man</w:t>
             </w:r>
           </w:p>
         </w:tc>
@@ -4136,6 +4381,12 @@
                 <w:sz w:val="24"/>
               </w:rPr>
             </w:pPr>
+            <w:r>
+              <w:rPr>
+                <w:sz w:val="24"/>
+              </w:rPr>
+              <w:t>UPDATED_ON</w:t>
+            </w:r>
           </w:p>
         </w:tc>
         <w:tc>
@@ -4148,6 +4399,12 @@
                 <w:sz w:val="24"/>
               </w:rPr>
             </w:pPr>
+            <w:r>
+              <w:rPr>
+                <w:sz w:val="24"/>
+              </w:rPr>
+              <w:t>DATE</w:t>
+            </w:r>
           </w:p>
         </w:tc>
         <w:tc>
@@ -4164,7 +4421,7 @@
               <w:rPr>
                 <w:sz w:val="24"/>
               </w:rPr>
-              <w:t xml:space="preserve"> </w:t>
+              <w:t>Sales Man Details updated on</w:t>
             </w:r>
           </w:p>
         </w:tc>
@@ -4189,7 +4446,6 @@
           <w:sz w:val="28"/>
           <w:u w:val="single"/>
         </w:rPr>
-        <w:lastRenderedPageBreak/>
         <w:t>Company</w:t>
       </w:r>
       <w:r>
@@ -5834,6 +6090,358 @@
           <w:sz w:val="28"/>
         </w:rPr>
       </w:pPr>
+    </w:p>
+    <w:p>
+      <w:pPr>
+        <w:rPr>
+          <w:sz w:val="28"/>
+        </w:rPr>
+      </w:pPr>
+    </w:p>
+    <w:p>
+      <w:pPr>
+        <w:rPr>
+          <w:sz w:val="28"/>
+        </w:rPr>
+      </w:pPr>
+    </w:p>
+    <w:p>
+      <w:pPr>
+        <w:rPr>
+          <w:sz w:val="28"/>
+        </w:rPr>
+      </w:pPr>
+      <w:r>
+        <w:rPr>
+          <w:b/>
+          <w:sz w:val="28"/>
+          <w:u w:val="single"/>
+        </w:rPr>
+        <w:t>Customer Module:</w:t>
+      </w:r>
+    </w:p>
+    <w:p>
+      <w:pPr>
+        <w:rPr>
+          <w:sz w:val="28"/>
+        </w:rPr>
+      </w:pPr>
+      <w:r>
+        <w:rPr>
+          <w:sz w:val="28"/>
+        </w:rPr>
+        <w:t>It contains two User Interfaces.</w:t>
+      </w:r>
+    </w:p>
+    <w:p>
+      <w:pPr>
+        <w:pStyle w:val="ListParagraph"/>
+        <w:numPr>
+          <w:ilvl w:val="0"/>
+          <w:numId w:val="9"/>
+        </w:numPr>
+        <w:rPr>
+          <w:sz w:val="28"/>
+          <w:u w:val="single"/>
+        </w:rPr>
+      </w:pPr>
+      <w:r>
+        <w:rPr>
+          <w:sz w:val="28"/>
+          <w:u w:val="single"/>
+        </w:rPr>
+        <w:t>Search Customer:</w:t>
+      </w:r>
+      <w:r>
+        <w:rPr>
+          <w:sz w:val="28"/>
+        </w:rPr>
+        <w:t xml:space="preserve"> User Interfaces contains input field where user will provide full outlet name or part of outlet name, so all the outlets containing the provided outlet name are retrieved and populated.</w:t>
+      </w:r>
+    </w:p>
+    <w:p>
+      <w:pPr>
+        <w:pStyle w:val="ListParagraph"/>
+        <w:rPr>
+          <w:sz w:val="28"/>
+          <w:u w:val="single"/>
+        </w:rPr>
+      </w:pPr>
+    </w:p>
+    <w:p>
+      <w:pPr>
+        <w:pStyle w:val="ListParagraph"/>
+        <w:rPr>
+          <w:sz w:val="28"/>
+        </w:rPr>
+      </w:pPr>
+      <w:r>
+        <w:rPr>
+          <w:sz w:val="28"/>
+        </w:rPr>
+        <w:t>When user clicks on the any outlet name it navigates to the Customer Update User Interface when user can update the Outlet details.</w:t>
+      </w:r>
+    </w:p>
+    <w:p>
+      <w:pPr>
+        <w:pStyle w:val="ListParagraph"/>
+        <w:rPr>
+          <w:sz w:val="28"/>
+        </w:rPr>
+      </w:pPr>
+    </w:p>
+    <w:p>
+      <w:pPr>
+        <w:pStyle w:val="ListParagraph"/>
+        <w:rPr>
+          <w:sz w:val="28"/>
+        </w:rPr>
+      </w:pPr>
+      <w:r>
+        <w:rPr>
+          <w:sz w:val="28"/>
+        </w:rPr>
+        <w:t xml:space="preserve">User can enable/disable the customer by clicking the </w:t>
+      </w:r>
+      <w:proofErr w:type="spellStart"/>
+      <w:r>
+        <w:rPr>
+          <w:sz w:val="28"/>
+        </w:rPr>
+        <w:t>InActive</w:t>
+      </w:r>
+      <w:proofErr w:type="spellEnd"/>
+      <w:r>
+        <w:rPr>
+          <w:sz w:val="28"/>
+        </w:rPr>
+        <w:t>/Active button available for each outlet listed in the search page.</w:t>
+      </w:r>
+    </w:p>
+    <w:p>
+      <w:pPr>
+        <w:pStyle w:val="ListParagraph"/>
+        <w:rPr>
+          <w:sz w:val="28"/>
+        </w:rPr>
+      </w:pPr>
+    </w:p>
+    <w:p>
+      <w:pPr>
+        <w:pStyle w:val="ListParagraph"/>
+        <w:numPr>
+          <w:ilvl w:val="0"/>
+          <w:numId w:val="9"/>
+        </w:numPr>
+        <w:rPr>
+          <w:sz w:val="28"/>
+          <w:u w:val="single"/>
+        </w:rPr>
+      </w:pPr>
+      <w:r>
+        <w:rPr>
+          <w:sz w:val="28"/>
+          <w:u w:val="single"/>
+        </w:rPr>
+        <w:t xml:space="preserve">Add/Update Customer: </w:t>
+      </w:r>
+      <w:r>
+        <w:rPr>
+          <w:sz w:val="28"/>
+        </w:rPr>
+        <w:t xml:space="preserve">User Interface contains input fields where user should fill all the details of the customers in the input fields </w:t>
+      </w:r>
+      <w:r>
+        <w:rPr>
+          <w:sz w:val="28"/>
+        </w:rPr>
+        <w:t>to add new customer/update the existing customer.</w:t>
+      </w:r>
+    </w:p>
+    <w:p>
+      <w:pPr>
+        <w:rPr>
+          <w:b/>
+          <w:sz w:val="28"/>
+          <w:u w:val="single"/>
+        </w:rPr>
+      </w:pPr>
+      <w:r>
+        <w:rPr>
+          <w:b/>
+          <w:sz w:val="28"/>
+          <w:u w:val="single"/>
+        </w:rPr>
+        <w:t>Sales Man Module:</w:t>
+      </w:r>
+    </w:p>
+    <w:p>
+      <w:pPr>
+        <w:rPr>
+          <w:sz w:val="28"/>
+        </w:rPr>
+      </w:pPr>
+      <w:r>
+        <w:rPr>
+          <w:sz w:val="28"/>
+        </w:rPr>
+        <w:t xml:space="preserve">It contains two </w:t>
+      </w:r>
+      <w:r>
+        <w:rPr>
+          <w:sz w:val="28"/>
+        </w:rPr>
+        <w:t>User Interfaces</w:t>
+      </w:r>
+    </w:p>
+    <w:p>
+      <w:pPr>
+        <w:pStyle w:val="ListParagraph"/>
+        <w:numPr>
+          <w:ilvl w:val="0"/>
+          <w:numId w:val="10"/>
+        </w:numPr>
+        <w:rPr>
+          <w:sz w:val="28"/>
+        </w:rPr>
+      </w:pPr>
+      <w:r>
+        <w:rPr>
+          <w:sz w:val="28"/>
+        </w:rPr>
+        <w:t>Add/Update Sales Man</w:t>
+      </w:r>
+      <w:bookmarkStart w:id="0" w:name="_GoBack"/>
+      <w:bookmarkEnd w:id="0"/>
+      <w:r>
+        <w:rPr>
+          <w:sz w:val="28"/>
+        </w:rPr>
+        <w:t>: User Interfaces contains input fields to add/update the Sales Man. User provides details in the input fields to add/update the Sales Man</w:t>
+      </w:r>
+    </w:p>
+    <w:p>
+      <w:pPr>
+        <w:pStyle w:val="ListParagraph"/>
+        <w:rPr>
+          <w:sz w:val="28"/>
+        </w:rPr>
+      </w:pPr>
+    </w:p>
+    <w:p>
+      <w:pPr>
+        <w:pStyle w:val="ListParagraph"/>
+        <w:numPr>
+          <w:ilvl w:val="0"/>
+          <w:numId w:val="10"/>
+        </w:numPr>
+        <w:rPr>
+          <w:sz w:val="28"/>
+        </w:rPr>
+      </w:pPr>
+      <w:r>
+        <w:rPr>
+          <w:sz w:val="28"/>
+        </w:rPr>
+        <w:t xml:space="preserve">View Sales Man: User Interface list all the Sales Man and when user clicks on the Sales Man, details of the Sales Man will be displayed. By clicking then “Edit” button of the Sales Man details navigates to </w:t>
+      </w:r>
+      <w:proofErr w:type="spellStart"/>
+      <w:r>
+        <w:rPr>
+          <w:sz w:val="28"/>
+        </w:rPr>
+        <w:t>SalesMan</w:t>
+      </w:r>
+      <w:proofErr w:type="spellEnd"/>
+      <w:r>
+        <w:rPr>
+          <w:sz w:val="28"/>
+        </w:rPr>
+        <w:t xml:space="preserve"> Update Page and user can update Sales man details.</w:t>
+      </w:r>
+    </w:p>
+    <w:p>
+      <w:pPr>
+        <w:pStyle w:val="ListParagraph"/>
+        <w:rPr>
+          <w:sz w:val="28"/>
+        </w:rPr>
+      </w:pPr>
+    </w:p>
+    <w:p>
+      <w:pPr>
+        <w:pStyle w:val="ListParagraph"/>
+        <w:rPr>
+          <w:sz w:val="28"/>
+        </w:rPr>
+      </w:pPr>
+      <w:r>
+        <w:rPr>
+          <w:sz w:val="28"/>
+        </w:rPr>
+        <w:lastRenderedPageBreak/>
+        <w:t>Sales Man can be made Active/</w:t>
+      </w:r>
+      <w:proofErr w:type="spellStart"/>
+      <w:r>
+        <w:rPr>
+          <w:sz w:val="28"/>
+        </w:rPr>
+        <w:t>InActive</w:t>
+      </w:r>
+      <w:proofErr w:type="spellEnd"/>
+      <w:r>
+        <w:rPr>
+          <w:sz w:val="28"/>
+        </w:rPr>
+        <w:t xml:space="preserve"> by clicking on the </w:t>
+      </w:r>
+      <w:proofErr w:type="spellStart"/>
+      <w:r>
+        <w:rPr>
+          <w:sz w:val="28"/>
+        </w:rPr>
+        <w:t>InActive</w:t>
+      </w:r>
+      <w:proofErr w:type="spellEnd"/>
+      <w:r>
+        <w:rPr>
+          <w:sz w:val="28"/>
+        </w:rPr>
+        <w:t>/Active button displayed.</w:t>
+      </w:r>
+    </w:p>
+    <w:p>
+      <w:pPr>
+        <w:pStyle w:val="ListParagraph"/>
+        <w:rPr>
+          <w:sz w:val="28"/>
+        </w:rPr>
+      </w:pPr>
+    </w:p>
+    <w:p>
+      <w:pPr>
+        <w:pStyle w:val="ListParagraph"/>
+        <w:numPr>
+          <w:ilvl w:val="0"/>
+          <w:numId w:val="10"/>
+        </w:numPr>
+        <w:rPr>
+          <w:sz w:val="28"/>
+        </w:rPr>
+      </w:pPr>
+      <w:r>
+        <w:rPr>
+          <w:sz w:val="28"/>
+        </w:rPr>
+        <w:t xml:space="preserve">Add/Update Beats to Sales Man: </w:t>
+      </w:r>
+      <w:r>
+        <w:rPr>
+          <w:sz w:val="28"/>
+        </w:rPr>
+        <w:t>User will map/up-map the Beats to the Sales Man in this page.</w:t>
+      </w:r>
     </w:p>
     <w:sectPr>
       <w:pgSz w:w="12240" w:h="15840"/>
@@ -6471,9 +7079,187 @@
     </w:lvl>
   </w:abstractNum>
   <w:abstractNum w:abstractNumId="7" w15:restartNumberingAfterBreak="0">
+    <w:nsid w:val="6A837448"/>
+    <w:multiLevelType w:val="hybridMultilevel"/>
+    <w:tmpl w:val="8CDC55CA"/>
+    <w:lvl w:ilvl="0" w:tplc="0409000F">
+      <w:start w:val="1"/>
+      <w:numFmt w:val="decimal"/>
+      <w:lvlText w:val="%1."/>
+      <w:lvlJc w:val="left"/>
+      <w:pPr>
+        <w:ind w:left="720" w:hanging="360"/>
+      </w:pPr>
+      <w:rPr>
+        <w:rFonts w:hint="default"/>
+      </w:rPr>
+    </w:lvl>
+    <w:lvl w:ilvl="1" w:tplc="04090019" w:tentative="1">
+      <w:start w:val="1"/>
+      <w:numFmt w:val="lowerLetter"/>
+      <w:lvlText w:val="%2."/>
+      <w:lvlJc w:val="left"/>
+      <w:pPr>
+        <w:ind w:left="1440" w:hanging="360"/>
+      </w:pPr>
+    </w:lvl>
+    <w:lvl w:ilvl="2" w:tplc="0409001B" w:tentative="1">
+      <w:start w:val="1"/>
+      <w:numFmt w:val="lowerRoman"/>
+      <w:lvlText w:val="%3."/>
+      <w:lvlJc w:val="right"/>
+      <w:pPr>
+        <w:ind w:left="2160" w:hanging="180"/>
+      </w:pPr>
+    </w:lvl>
+    <w:lvl w:ilvl="3" w:tplc="0409000F" w:tentative="1">
+      <w:start w:val="1"/>
+      <w:numFmt w:val="decimal"/>
+      <w:lvlText w:val="%4."/>
+      <w:lvlJc w:val="left"/>
+      <w:pPr>
+        <w:ind w:left="2880" w:hanging="360"/>
+      </w:pPr>
+    </w:lvl>
+    <w:lvl w:ilvl="4" w:tplc="04090019" w:tentative="1">
+      <w:start w:val="1"/>
+      <w:numFmt w:val="lowerLetter"/>
+      <w:lvlText w:val="%5."/>
+      <w:lvlJc w:val="left"/>
+      <w:pPr>
+        <w:ind w:left="3600" w:hanging="360"/>
+      </w:pPr>
+    </w:lvl>
+    <w:lvl w:ilvl="5" w:tplc="0409001B" w:tentative="1">
+      <w:start w:val="1"/>
+      <w:numFmt w:val="lowerRoman"/>
+      <w:lvlText w:val="%6."/>
+      <w:lvlJc w:val="right"/>
+      <w:pPr>
+        <w:ind w:left="4320" w:hanging="180"/>
+      </w:pPr>
+    </w:lvl>
+    <w:lvl w:ilvl="6" w:tplc="0409000F" w:tentative="1">
+      <w:start w:val="1"/>
+      <w:numFmt w:val="decimal"/>
+      <w:lvlText w:val="%7."/>
+      <w:lvlJc w:val="left"/>
+      <w:pPr>
+        <w:ind w:left="5040" w:hanging="360"/>
+      </w:pPr>
+    </w:lvl>
+    <w:lvl w:ilvl="7" w:tplc="04090019" w:tentative="1">
+      <w:start w:val="1"/>
+      <w:numFmt w:val="lowerLetter"/>
+      <w:lvlText w:val="%8."/>
+      <w:lvlJc w:val="left"/>
+      <w:pPr>
+        <w:ind w:left="5760" w:hanging="360"/>
+      </w:pPr>
+    </w:lvl>
+    <w:lvl w:ilvl="8" w:tplc="0409001B" w:tentative="1">
+      <w:start w:val="1"/>
+      <w:numFmt w:val="lowerRoman"/>
+      <w:lvlText w:val="%9."/>
+      <w:lvlJc w:val="right"/>
+      <w:pPr>
+        <w:ind w:left="6480" w:hanging="180"/>
+      </w:pPr>
+    </w:lvl>
+  </w:abstractNum>
+  <w:abstractNum w:abstractNumId="8" w15:restartNumberingAfterBreak="0">
     <w:nsid w:val="6F3B7AB1"/>
     <w:multiLevelType w:val="hybridMultilevel"/>
     <w:tmpl w:val="C2583D96"/>
+    <w:lvl w:ilvl="0" w:tplc="0409000F">
+      <w:start w:val="1"/>
+      <w:numFmt w:val="decimal"/>
+      <w:lvlText w:val="%1."/>
+      <w:lvlJc w:val="left"/>
+      <w:pPr>
+        <w:ind w:left="720" w:hanging="360"/>
+      </w:pPr>
+      <w:rPr>
+        <w:rFonts w:hint="default"/>
+      </w:rPr>
+    </w:lvl>
+    <w:lvl w:ilvl="1" w:tplc="04090019" w:tentative="1">
+      <w:start w:val="1"/>
+      <w:numFmt w:val="lowerLetter"/>
+      <w:lvlText w:val="%2."/>
+      <w:lvlJc w:val="left"/>
+      <w:pPr>
+        <w:ind w:left="1440" w:hanging="360"/>
+      </w:pPr>
+    </w:lvl>
+    <w:lvl w:ilvl="2" w:tplc="0409001B" w:tentative="1">
+      <w:start w:val="1"/>
+      <w:numFmt w:val="lowerRoman"/>
+      <w:lvlText w:val="%3."/>
+      <w:lvlJc w:val="right"/>
+      <w:pPr>
+        <w:ind w:left="2160" w:hanging="180"/>
+      </w:pPr>
+    </w:lvl>
+    <w:lvl w:ilvl="3" w:tplc="0409000F" w:tentative="1">
+      <w:start w:val="1"/>
+      <w:numFmt w:val="decimal"/>
+      <w:lvlText w:val="%4."/>
+      <w:lvlJc w:val="left"/>
+      <w:pPr>
+        <w:ind w:left="2880" w:hanging="360"/>
+      </w:pPr>
+    </w:lvl>
+    <w:lvl w:ilvl="4" w:tplc="04090019" w:tentative="1">
+      <w:start w:val="1"/>
+      <w:numFmt w:val="lowerLetter"/>
+      <w:lvlText w:val="%5."/>
+      <w:lvlJc w:val="left"/>
+      <w:pPr>
+        <w:ind w:left="3600" w:hanging="360"/>
+      </w:pPr>
+    </w:lvl>
+    <w:lvl w:ilvl="5" w:tplc="0409001B" w:tentative="1">
+      <w:start w:val="1"/>
+      <w:numFmt w:val="lowerRoman"/>
+      <w:lvlText w:val="%6."/>
+      <w:lvlJc w:val="right"/>
+      <w:pPr>
+        <w:ind w:left="4320" w:hanging="180"/>
+      </w:pPr>
+    </w:lvl>
+    <w:lvl w:ilvl="6" w:tplc="0409000F" w:tentative="1">
+      <w:start w:val="1"/>
+      <w:numFmt w:val="decimal"/>
+      <w:lvlText w:val="%7."/>
+      <w:lvlJc w:val="left"/>
+      <w:pPr>
+        <w:ind w:left="5040" w:hanging="360"/>
+      </w:pPr>
+    </w:lvl>
+    <w:lvl w:ilvl="7" w:tplc="04090019" w:tentative="1">
+      <w:start w:val="1"/>
+      <w:numFmt w:val="lowerLetter"/>
+      <w:lvlText w:val="%8."/>
+      <w:lvlJc w:val="left"/>
+      <w:pPr>
+        <w:ind w:left="5760" w:hanging="360"/>
+      </w:pPr>
+    </w:lvl>
+    <w:lvl w:ilvl="8" w:tplc="0409001B" w:tentative="1">
+      <w:start w:val="1"/>
+      <w:numFmt w:val="lowerRoman"/>
+      <w:lvlText w:val="%9."/>
+      <w:lvlJc w:val="right"/>
+      <w:pPr>
+        <w:ind w:left="6480" w:hanging="180"/>
+      </w:pPr>
+    </w:lvl>
+  </w:abstractNum>
+  <w:abstractNum w:abstractNumId="9" w15:restartNumberingAfterBreak="0">
+    <w:nsid w:val="7C593DFD"/>
+    <w:multiLevelType w:val="hybridMultilevel"/>
+    <w:tmpl w:val="97F8ABDE"/>
     <w:lvl w:ilvl="0" w:tplc="0409000F">
       <w:start w:val="1"/>
       <w:numFmt w:val="decimal"/>
@@ -6572,7 +7358,7 @@
     <w:abstractNumId w:val="6"/>
   </w:num>
   <w:num w:numId="5">
-    <w:abstractNumId w:val="7"/>
+    <w:abstractNumId w:val="8"/>
   </w:num>
   <w:num w:numId="6">
     <w:abstractNumId w:val="2"/>
@@ -6582,6 +7368,12 @@
   </w:num>
   <w:num w:numId="8">
     <w:abstractNumId w:val="4"/>
+  </w:num>
+  <w:num w:numId="9">
+    <w:abstractNumId w:val="9"/>
+  </w:num>
+  <w:num w:numId="10">
+    <w:abstractNumId w:val="7"/>
   </w:num>
 </w:numbering>
 </file>

</xml_diff>

<commit_message>
Created SalesMan module and added the functionality to add a new SalesMan by providing SalesMan Name and StartDate of the SalesMan
</commit_message>
<xml_diff>
--- a/CMS.docx
+++ b/CMS.docx
@@ -2961,6 +2961,8 @@
           <w:sz w:val="24"/>
         </w:rPr>
       </w:pPr>
+      <w:bookmarkStart w:id="0" w:name="_GoBack"/>
+      <w:bookmarkEnd w:id="0"/>
     </w:p>
     <w:p>
       <w:pPr>
@@ -3978,7 +3980,7 @@
                 <w:b/>
                 <w:sz w:val="24"/>
               </w:rPr>
-              <w:t>alesman</w:t>
+              <w:t>ALESMAN_MASTER</w:t>
             </w:r>
           </w:p>
         </w:tc>
@@ -6266,12 +6268,85 @@
           <w:u w:val="single"/>
         </w:rPr>
       </w:pPr>
-      <w:r>
+    </w:p>
+    <w:p>
+      <w:pPr>
         <w:rPr>
           <w:b/>
           <w:sz w:val="28"/>
           <w:u w:val="single"/>
         </w:rPr>
+      </w:pPr>
+    </w:p>
+    <w:p>
+      <w:pPr>
+        <w:rPr>
+          <w:b/>
+          <w:sz w:val="28"/>
+          <w:u w:val="single"/>
+        </w:rPr>
+      </w:pPr>
+    </w:p>
+    <w:p>
+      <w:pPr>
+        <w:rPr>
+          <w:b/>
+          <w:sz w:val="28"/>
+          <w:u w:val="single"/>
+        </w:rPr>
+      </w:pPr>
+    </w:p>
+    <w:p>
+      <w:pPr>
+        <w:rPr>
+          <w:b/>
+          <w:sz w:val="28"/>
+          <w:u w:val="single"/>
+        </w:rPr>
+      </w:pPr>
+    </w:p>
+    <w:p>
+      <w:pPr>
+        <w:rPr>
+          <w:b/>
+          <w:sz w:val="28"/>
+          <w:u w:val="single"/>
+        </w:rPr>
+      </w:pPr>
+    </w:p>
+    <w:p>
+      <w:pPr>
+        <w:rPr>
+          <w:b/>
+          <w:sz w:val="28"/>
+          <w:u w:val="single"/>
+        </w:rPr>
+      </w:pPr>
+    </w:p>
+    <w:p>
+      <w:pPr>
+        <w:rPr>
+          <w:b/>
+          <w:sz w:val="28"/>
+          <w:u w:val="single"/>
+        </w:rPr>
+      </w:pPr>
+    </w:p>
+    <w:p>
+      <w:pPr>
+        <w:rPr>
+          <w:b/>
+          <w:sz w:val="28"/>
+          <w:u w:val="single"/>
+        </w:rPr>
+      </w:pPr>
+      <w:r>
+        <w:rPr>
+          <w:b/>
+          <w:sz w:val="28"/>
+          <w:u w:val="single"/>
+        </w:rPr>
+        <w:lastRenderedPageBreak/>
         <w:t>Sales Man Module:</w:t>
       </w:r>
     </w:p>
@@ -6285,7 +6360,19 @@
         <w:rPr>
           <w:sz w:val="28"/>
         </w:rPr>
-        <w:t xml:space="preserve">It contains two </w:t>
+        <w:t xml:space="preserve">It contains </w:t>
+      </w:r>
+      <w:r>
+        <w:rPr>
+          <w:sz w:val="28"/>
+        </w:rPr>
+        <w:t>three</w:t>
+      </w:r>
+      <w:r>
+        <w:rPr>
+          <w:sz w:val="28"/>
+        </w:rPr>
+        <w:t xml:space="preserve"> </w:t>
       </w:r>
       <w:r>
         <w:rPr>
@@ -6309,15 +6396,7 @@
         <w:rPr>
           <w:sz w:val="28"/>
         </w:rPr>
-        <w:t>Add/Update Sales Man</w:t>
-      </w:r>
-      <w:bookmarkStart w:id="0" w:name="_GoBack"/>
-      <w:bookmarkEnd w:id="0"/>
-      <w:r>
-        <w:rPr>
-          <w:sz w:val="28"/>
-        </w:rPr>
-        <w:t>: User Interfaces contains input fields to add/update the Sales Man. User provides details in the input fields to add/update the Sales Man</w:t>
+        <w:t>Add/Update Sales Man: User Interfaces contains input fields to add/update the Sales Man. User provides details in the input fields to add/update the Sales Man</w:t>
       </w:r>
     </w:p>
     <w:p>
@@ -6379,7 +6458,6 @@
         <w:rPr>
           <w:sz w:val="28"/>
         </w:rPr>
-        <w:lastRenderedPageBreak/>
         <w:t>Sales Man can be made Active/</w:t>
       </w:r>
       <w:proofErr w:type="spellStart"/>

</xml_diff>

<commit_message>
Updated all the model class files using the Data Annotations, updated the property names and their attributes as per the database tables.
</commit_message>
<xml_diff>
--- a/CMS.docx
+++ b/CMS.docx
@@ -273,7 +273,13 @@
         <w:rPr>
           <w:sz w:val="24"/>
         </w:rPr>
-        <w:t>Salesman Module</w:t>
+        <w:t>Employee</w:t>
+      </w:r>
+      <w:r>
+        <w:rPr>
+          <w:sz w:val="24"/>
+        </w:rPr>
+        <w:t xml:space="preserve"> Module</w:t>
       </w:r>
     </w:p>
     <w:p>
@@ -413,7 +419,15 @@
           <w:sz w:val="24"/>
           <w:u w:val="single"/>
         </w:rPr>
-        <w:t>Salesman Module:</w:t>
+        <w:t>Staff</w:t>
+      </w:r>
+      <w:r>
+        <w:rPr>
+          <w:b/>
+          <w:sz w:val="24"/>
+          <w:u w:val="single"/>
+        </w:rPr>
+        <w:t xml:space="preserve"> Module:</w:t>
       </w:r>
     </w:p>
     <w:p>
@@ -431,13 +445,13 @@
         <w:rPr>
           <w:sz w:val="24"/>
         </w:rPr>
-        <w:t>Add Sales</w:t>
-      </w:r>
-      <w:r>
-        <w:rPr>
-          <w:sz w:val="24"/>
-        </w:rPr>
-        <w:t>man</w:t>
+        <w:t xml:space="preserve">Add </w:t>
+      </w:r>
+      <w:r>
+        <w:rPr>
+          <w:sz w:val="24"/>
+        </w:rPr>
+        <w:t>Employee</w:t>
       </w:r>
     </w:p>
     <w:p>
@@ -455,7 +469,13 @@
         <w:rPr>
           <w:sz w:val="24"/>
         </w:rPr>
-        <w:t>Update Salesman</w:t>
+        <w:t xml:space="preserve">Update </w:t>
+      </w:r>
+      <w:r>
+        <w:rPr>
+          <w:sz w:val="24"/>
+        </w:rPr>
+        <w:t>Employee</w:t>
       </w:r>
     </w:p>
     <w:p>
@@ -474,7 +494,13 @@
           <w:sz w:val="24"/>
         </w:rPr>
         <w:lastRenderedPageBreak/>
-        <w:t>Enable/Disable Salesman</w:t>
+        <w:t xml:space="preserve">Enable/Disable </w:t>
+      </w:r>
+      <w:r>
+        <w:rPr>
+          <w:sz w:val="24"/>
+        </w:rPr>
+        <w:t>Employee</w:t>
       </w:r>
     </w:p>
     <w:p>
@@ -1977,7 +2003,7 @@
               <w:rPr>
                 <w:sz w:val="24"/>
               </w:rPr>
-              <w:t>DATETIME</w:t>
+              <w:t>DATE</w:t>
             </w:r>
           </w:p>
         </w:tc>
@@ -2294,6 +2320,62 @@
           </w:p>
         </w:tc>
       </w:tr>
+      <w:tr>
+        <w:tc>
+          <w:tcPr>
+            <w:tcW w:w="3258" w:type="dxa"/>
+          </w:tcPr>
+          <w:p>
+            <w:pPr>
+              <w:rPr>
+                <w:sz w:val="24"/>
+              </w:rPr>
+            </w:pPr>
+            <w:r>
+              <w:rPr>
+                <w:sz w:val="24"/>
+              </w:rPr>
+              <w:t>UPDATED_ON</w:t>
+            </w:r>
+          </w:p>
+        </w:tc>
+        <w:tc>
+          <w:tcPr>
+            <w:tcW w:w="1437" w:type="dxa"/>
+          </w:tcPr>
+          <w:p>
+            <w:pPr>
+              <w:rPr>
+                <w:sz w:val="24"/>
+              </w:rPr>
+            </w:pPr>
+            <w:r>
+              <w:rPr>
+                <w:sz w:val="24"/>
+              </w:rPr>
+              <w:t>DATE</w:t>
+            </w:r>
+          </w:p>
+        </w:tc>
+        <w:tc>
+          <w:tcPr>
+            <w:tcW w:w="5043" w:type="dxa"/>
+          </w:tcPr>
+          <w:p>
+            <w:pPr>
+              <w:rPr>
+                <w:sz w:val="24"/>
+              </w:rPr>
+            </w:pPr>
+            <w:r>
+              <w:rPr>
+                <w:sz w:val="24"/>
+              </w:rPr>
+              <w:t>Customer Category updated date</w:t>
+            </w:r>
+          </w:p>
+        </w:tc>
+      </w:tr>
     </w:tbl>
     <w:p>
       <w:pPr>
@@ -2578,6 +2660,62 @@
           </w:p>
         </w:tc>
       </w:tr>
+      <w:tr>
+        <w:tc>
+          <w:tcPr>
+            <w:tcW w:w="3192" w:type="dxa"/>
+          </w:tcPr>
+          <w:p>
+            <w:pPr>
+              <w:rPr>
+                <w:sz w:val="24"/>
+              </w:rPr>
+            </w:pPr>
+            <w:r>
+              <w:rPr>
+                <w:sz w:val="24"/>
+              </w:rPr>
+              <w:t>UPDATED_ON</w:t>
+            </w:r>
+          </w:p>
+        </w:tc>
+        <w:tc>
+          <w:tcPr>
+            <w:tcW w:w="1866" w:type="dxa"/>
+          </w:tcPr>
+          <w:p>
+            <w:pPr>
+              <w:rPr>
+                <w:sz w:val="24"/>
+              </w:rPr>
+            </w:pPr>
+            <w:r>
+              <w:rPr>
+                <w:sz w:val="24"/>
+              </w:rPr>
+              <w:t>DATE</w:t>
+            </w:r>
+          </w:p>
+        </w:tc>
+        <w:tc>
+          <w:tcPr>
+            <w:tcW w:w="4518" w:type="dxa"/>
+          </w:tcPr>
+          <w:p>
+            <w:pPr>
+              <w:rPr>
+                <w:sz w:val="24"/>
+              </w:rPr>
+            </w:pPr>
+            <w:r>
+              <w:rPr>
+                <w:sz w:val="24"/>
+              </w:rPr>
+              <w:t>Customer Type updated date</w:t>
+            </w:r>
+          </w:p>
+        </w:tc>
+      </w:tr>
     </w:tbl>
     <w:p>
       <w:pPr>
@@ -2628,7 +2766,6 @@
                 <w:b/>
                 <w:sz w:val="24"/>
               </w:rPr>
-              <w:lastRenderedPageBreak/>
               <w:t>Table</w:t>
             </w:r>
             <w:r>
@@ -2913,7 +3050,7 @@
               <w:rPr>
                 <w:sz w:val="24"/>
               </w:rPr>
-              <w:t>SALESMANID</w:t>
+              <w:t>OUTLET_COUNT</w:t>
             </w:r>
           </w:p>
         </w:tc>
@@ -2949,7 +3086,131 @@
               <w:rPr>
                 <w:sz w:val="24"/>
               </w:rPr>
-              <w:t>Sales Man mapped to beat</w:t>
+              <w:t>Approximate Outlet count</w:t>
+            </w:r>
+          </w:p>
+        </w:tc>
+      </w:tr>
+      <w:tr>
+        <w:tc>
+          <w:tcPr>
+            <w:tcW w:w="3192" w:type="dxa"/>
+          </w:tcPr>
+          <w:p>
+            <w:pPr>
+              <w:rPr>
+                <w:sz w:val="24"/>
+              </w:rPr>
+            </w:pPr>
+            <w:r>
+              <w:rPr>
+                <w:sz w:val="24"/>
+              </w:rPr>
+              <w:t>EMPLOYEE</w:t>
+            </w:r>
+            <w:r>
+              <w:rPr>
+                <w:sz w:val="24"/>
+              </w:rPr>
+              <w:t>ID</w:t>
+            </w:r>
+          </w:p>
+        </w:tc>
+        <w:tc>
+          <w:tcPr>
+            <w:tcW w:w="1866" w:type="dxa"/>
+          </w:tcPr>
+          <w:p>
+            <w:pPr>
+              <w:rPr>
+                <w:sz w:val="24"/>
+              </w:rPr>
+            </w:pPr>
+            <w:r>
+              <w:rPr>
+                <w:sz w:val="24"/>
+              </w:rPr>
+              <w:t>INT</w:t>
+            </w:r>
+          </w:p>
+        </w:tc>
+        <w:tc>
+          <w:tcPr>
+            <w:tcW w:w="4518" w:type="dxa"/>
+          </w:tcPr>
+          <w:p>
+            <w:pPr>
+              <w:rPr>
+                <w:sz w:val="24"/>
+              </w:rPr>
+            </w:pPr>
+            <w:r>
+              <w:rPr>
+                <w:sz w:val="24"/>
+              </w:rPr>
+              <w:t>Employee</w:t>
+            </w:r>
+            <w:r>
+              <w:rPr>
+                <w:sz w:val="24"/>
+              </w:rPr>
+              <w:t xml:space="preserve"> mapped to beat</w:t>
+            </w:r>
+          </w:p>
+        </w:tc>
+      </w:tr>
+      <w:tr>
+        <w:tc>
+          <w:tcPr>
+            <w:tcW w:w="3192" w:type="dxa"/>
+          </w:tcPr>
+          <w:p>
+            <w:pPr>
+              <w:rPr>
+                <w:sz w:val="24"/>
+              </w:rPr>
+            </w:pPr>
+            <w:r>
+              <w:rPr>
+                <w:sz w:val="24"/>
+              </w:rPr>
+              <w:t>UPDATED_ON</w:t>
+            </w:r>
+          </w:p>
+        </w:tc>
+        <w:tc>
+          <w:tcPr>
+            <w:tcW w:w="1866" w:type="dxa"/>
+          </w:tcPr>
+          <w:p>
+            <w:pPr>
+              <w:rPr>
+                <w:sz w:val="24"/>
+              </w:rPr>
+            </w:pPr>
+            <w:r>
+              <w:rPr>
+                <w:sz w:val="24"/>
+              </w:rPr>
+              <w:t>DATE</w:t>
+            </w:r>
+          </w:p>
+        </w:tc>
+        <w:tc>
+          <w:tcPr>
+            <w:tcW w:w="4518" w:type="dxa"/>
+          </w:tcPr>
+          <w:p>
+            <w:pPr>
+              <w:rPr>
+                <w:sz w:val="24"/>
+              </w:rPr>
+            </w:pPr>
+            <w:r>
+              <w:rPr>
+                <w:sz w:val="24"/>
+              </w:rPr>
+              <w:t>Beat details updated date</w:t>
             </w:r>
           </w:p>
         </w:tc>
@@ -2961,8 +3222,6 @@
           <w:sz w:val="24"/>
         </w:rPr>
       </w:pPr>
-      <w:bookmarkStart w:id="0" w:name="_GoBack"/>
-      <w:bookmarkEnd w:id="0"/>
     </w:p>
     <w:p>
       <w:pPr>
@@ -3297,6 +3556,62 @@
           </w:p>
         </w:tc>
       </w:tr>
+      <w:tr>
+        <w:tc>
+          <w:tcPr>
+            <w:tcW w:w="3192" w:type="dxa"/>
+          </w:tcPr>
+          <w:p>
+            <w:pPr>
+              <w:rPr>
+                <w:sz w:val="24"/>
+              </w:rPr>
+            </w:pPr>
+            <w:r>
+              <w:rPr>
+                <w:sz w:val="24"/>
+              </w:rPr>
+              <w:t>UPDATED_ON</w:t>
+            </w:r>
+          </w:p>
+        </w:tc>
+        <w:tc>
+          <w:tcPr>
+            <w:tcW w:w="1866" w:type="dxa"/>
+          </w:tcPr>
+          <w:p>
+            <w:pPr>
+              <w:rPr>
+                <w:sz w:val="24"/>
+              </w:rPr>
+            </w:pPr>
+            <w:r>
+              <w:rPr>
+                <w:sz w:val="24"/>
+              </w:rPr>
+              <w:t>DATE</w:t>
+            </w:r>
+          </w:p>
+        </w:tc>
+        <w:tc>
+          <w:tcPr>
+            <w:tcW w:w="4518" w:type="dxa"/>
+          </w:tcPr>
+          <w:p>
+            <w:pPr>
+              <w:rPr>
+                <w:sz w:val="24"/>
+              </w:rPr>
+            </w:pPr>
+            <w:r>
+              <w:rPr>
+                <w:sz w:val="24"/>
+              </w:rPr>
+              <w:t>City Details updated on</w:t>
+            </w:r>
+          </w:p>
+        </w:tc>
+      </w:tr>
     </w:tbl>
     <w:p>
       <w:pPr>
@@ -3304,6 +3619,19 @@
           <w:sz w:val="24"/>
         </w:rPr>
       </w:pPr>
+    </w:p>
+    <w:p>
+      <w:pPr>
+        <w:rPr>
+          <w:sz w:val="24"/>
+        </w:rPr>
+      </w:pPr>
+      <w:r>
+        <w:rPr>
+          <w:sz w:val="24"/>
+        </w:rPr>
+        <w:t>---------CUSTOMERCITYPINCODE Table is not required-----------------</w:t>
+      </w:r>
     </w:p>
     <w:tbl>
       <w:tblPr>
@@ -3597,6 +3925,26 @@
         </w:rPr>
       </w:pPr>
     </w:p>
+    <w:p>
+      <w:pPr>
+        <w:rPr>
+          <w:sz w:val="24"/>
+        </w:rPr>
+      </w:pPr>
+      <w:r>
+        <w:rPr>
+          <w:sz w:val="24"/>
+        </w:rPr>
+        <w:t>---------CUSTOMERCITYPINCODE Table is not required-----------------</w:t>
+      </w:r>
+    </w:p>
+    <w:p>
+      <w:pPr>
+        <w:rPr>
+          <w:sz w:val="24"/>
+        </w:rPr>
+      </w:pPr>
+    </w:p>
     <w:tbl>
       <w:tblPr>
         <w:tblStyle w:val="TableGrid"/>
@@ -3888,7 +4236,7 @@
           <w:sz w:val="28"/>
           <w:u w:val="single"/>
         </w:rPr>
-        <w:t>Sales</w:t>
+        <w:t>Employee</w:t>
       </w:r>
       <w:r>
         <w:rPr>
@@ -3896,15 +4244,7 @@
           <w:sz w:val="28"/>
           <w:u w:val="single"/>
         </w:rPr>
-        <w:t xml:space="preserve"> </w:t>
-      </w:r>
-      <w:r>
-        <w:rPr>
-          <w:b/>
-          <w:sz w:val="28"/>
-          <w:u w:val="single"/>
-        </w:rPr>
-        <w:t>Man Module</w:t>
+        <w:t xml:space="preserve"> Module</w:t>
       </w:r>
     </w:p>
     <w:tbl>
@@ -3973,14 +4313,14 @@
                 <w:b/>
                 <w:sz w:val="24"/>
               </w:rPr>
-              <w:t>S</w:t>
-            </w:r>
-            <w:r>
-              <w:rPr>
-                <w:b/>
-                <w:sz w:val="24"/>
-              </w:rPr>
-              <w:t>ALESMAN_MASTER</w:t>
+              <w:t>EMPLOYEE</w:t>
+            </w:r>
+            <w:r>
+              <w:rPr>
+                <w:b/>
+                <w:sz w:val="24"/>
+              </w:rPr>
+              <w:t>_MASTER</w:t>
             </w:r>
           </w:p>
         </w:tc>
@@ -4079,7 +4419,7 @@
               <w:rPr>
                 <w:sz w:val="24"/>
               </w:rPr>
-              <w:t>SALESMAN</w:t>
+              <w:t>EMPLOYEE</w:t>
             </w:r>
             <w:r>
               <w:rPr>
@@ -4147,7 +4487,13 @@
               <w:rPr>
                 <w:sz w:val="24"/>
               </w:rPr>
-              <w:t>SALESMAN_NAME</w:t>
+              <w:t>EMPLOYEE</w:t>
+            </w:r>
+            <w:r>
+              <w:rPr>
+                <w:sz w:val="24"/>
+              </w:rPr>
+              <w:t>_NAME</w:t>
             </w:r>
           </w:p>
         </w:tc>
@@ -4183,19 +4529,13 @@
               <w:rPr>
                 <w:sz w:val="24"/>
               </w:rPr>
-              <w:t>Sales</w:t>
-            </w:r>
-            <w:r>
-              <w:rPr>
-                <w:sz w:val="24"/>
-              </w:rPr>
-              <w:t xml:space="preserve"> </w:t>
-            </w:r>
-            <w:r>
-              <w:rPr>
-                <w:sz w:val="24"/>
-              </w:rPr>
-              <w:t>Man Name</w:t>
+              <w:t>Employee</w:t>
+            </w:r>
+            <w:r>
+              <w:rPr>
+                <w:sz w:val="24"/>
+              </w:rPr>
+              <w:t xml:space="preserve"> Name</w:t>
             </w:r>
           </w:p>
         </w:tc>
@@ -4251,7 +4591,13 @@
               <w:rPr>
                 <w:sz w:val="24"/>
               </w:rPr>
-              <w:t>Sales Man Work Start Date</w:t>
+              <w:t>Employee</w:t>
+            </w:r>
+            <w:r>
+              <w:rPr>
+                <w:sz w:val="24"/>
+              </w:rPr>
+              <w:t xml:space="preserve"> Work Start Date</w:t>
             </w:r>
           </w:p>
         </w:tc>
@@ -4307,7 +4653,13 @@
               <w:rPr>
                 <w:sz w:val="24"/>
               </w:rPr>
-              <w:t>Sales Man Work End Date</w:t>
+              <w:t>Employee</w:t>
+            </w:r>
+            <w:r>
+              <w:rPr>
+                <w:sz w:val="24"/>
+              </w:rPr>
+              <w:t xml:space="preserve"> Work End Date</w:t>
             </w:r>
           </w:p>
         </w:tc>
@@ -4327,7 +4679,138 @@
               <w:rPr>
                 <w:sz w:val="24"/>
               </w:rPr>
-              <w:lastRenderedPageBreak/>
+              <w:t>DESIGNATION</w:t>
+            </w:r>
+            <w:r>
+              <w:rPr>
+                <w:sz w:val="24"/>
+              </w:rPr>
+              <w:t>ID</w:t>
+            </w:r>
+          </w:p>
+        </w:tc>
+        <w:tc>
+          <w:tcPr>
+            <w:tcW w:w="1866" w:type="dxa"/>
+          </w:tcPr>
+          <w:p>
+            <w:pPr>
+              <w:rPr>
+                <w:sz w:val="24"/>
+              </w:rPr>
+            </w:pPr>
+            <w:r>
+              <w:rPr>
+                <w:sz w:val="24"/>
+              </w:rPr>
+              <w:t>INT</w:t>
+            </w:r>
+          </w:p>
+        </w:tc>
+        <w:tc>
+          <w:tcPr>
+            <w:tcW w:w="4518" w:type="dxa"/>
+          </w:tcPr>
+          <w:p>
+            <w:pPr>
+              <w:rPr>
+                <w:sz w:val="24"/>
+              </w:rPr>
+            </w:pPr>
+            <w:r>
+              <w:rPr>
+                <w:sz w:val="24"/>
+              </w:rPr>
+              <w:t>Designation o</w:t>
+            </w:r>
+            <w:bookmarkStart w:id="0" w:name="_GoBack"/>
+            <w:bookmarkEnd w:id="0"/>
+            <w:r>
+              <w:rPr>
+                <w:sz w:val="24"/>
+              </w:rPr>
+              <w:t>f the Employee</w:t>
+            </w:r>
+          </w:p>
+        </w:tc>
+      </w:tr>
+      <w:tr>
+        <w:tc>
+          <w:tcPr>
+            <w:tcW w:w="3192" w:type="dxa"/>
+          </w:tcPr>
+          <w:p>
+            <w:pPr>
+              <w:rPr>
+                <w:sz w:val="24"/>
+              </w:rPr>
+            </w:pPr>
+            <w:r>
+              <w:rPr>
+                <w:sz w:val="24"/>
+              </w:rPr>
+              <w:t>SALARY</w:t>
+            </w:r>
+          </w:p>
+        </w:tc>
+        <w:tc>
+          <w:tcPr>
+            <w:tcW w:w="1866" w:type="dxa"/>
+          </w:tcPr>
+          <w:p>
+            <w:pPr>
+              <w:rPr>
+                <w:sz w:val="24"/>
+              </w:rPr>
+            </w:pPr>
+            <w:r>
+              <w:rPr>
+                <w:sz w:val="24"/>
+              </w:rPr>
+              <w:t>INT</w:t>
+            </w:r>
+          </w:p>
+        </w:tc>
+        <w:tc>
+          <w:tcPr>
+            <w:tcW w:w="4518" w:type="dxa"/>
+          </w:tcPr>
+          <w:p>
+            <w:pPr>
+              <w:rPr>
+                <w:sz w:val="24"/>
+              </w:rPr>
+            </w:pPr>
+            <w:r>
+              <w:rPr>
+                <w:sz w:val="24"/>
+              </w:rPr>
+              <w:t xml:space="preserve">Salary of the </w:t>
+            </w:r>
+            <w:r>
+              <w:rPr>
+                <w:sz w:val="24"/>
+              </w:rPr>
+              <w:t>Employee</w:t>
+            </w:r>
+          </w:p>
+        </w:tc>
+      </w:tr>
+      <w:tr>
+        <w:tc>
+          <w:tcPr>
+            <w:tcW w:w="3192" w:type="dxa"/>
+          </w:tcPr>
+          <w:p>
+            <w:pPr>
+              <w:rPr>
+                <w:sz w:val="24"/>
+              </w:rPr>
+            </w:pPr>
+            <w:r>
+              <w:rPr>
+                <w:sz w:val="24"/>
+              </w:rPr>
               <w:t>STATUSID</w:t>
             </w:r>
           </w:p>
@@ -4364,7 +4847,13 @@
               <w:rPr>
                 <w:sz w:val="24"/>
               </w:rPr>
-              <w:t>Status of the Sales Man</w:t>
+              <w:t xml:space="preserve">Status of the </w:t>
+            </w:r>
+            <w:r>
+              <w:rPr>
+                <w:sz w:val="24"/>
+              </w:rPr>
+              <w:t>Employee</w:t>
             </w:r>
           </w:p>
         </w:tc>
@@ -4423,7 +4912,25 @@
               <w:rPr>
                 <w:sz w:val="24"/>
               </w:rPr>
-              <w:t>Sales Man Details updated on</w:t>
+              <w:t>Employee</w:t>
+            </w:r>
+            <w:r>
+              <w:rPr>
+                <w:sz w:val="24"/>
+              </w:rPr>
+              <w:t xml:space="preserve"> </w:t>
+            </w:r>
+            <w:r>
+              <w:rPr>
+                <w:sz w:val="24"/>
+              </w:rPr>
+              <w:t>d</w:t>
+            </w:r>
+            <w:r>
+              <w:rPr>
+                <w:sz w:val="24"/>
+              </w:rPr>
+              <w:t>etails updated on</w:t>
             </w:r>
           </w:p>
         </w:tc>
@@ -4624,7 +5131,7 @@
               <w:rPr>
                 <w:sz w:val="24"/>
               </w:rPr>
-              <w:t>Id</w:t>
+              <w:t>COMPANYID</w:t>
             </w:r>
           </w:p>
         </w:tc>
@@ -4642,7 +5149,7 @@
               <w:rPr>
                 <w:sz w:val="24"/>
               </w:rPr>
-              <w:t>Varchar2</w:t>
+              <w:t>VARCHAR2</w:t>
             </w:r>
           </w:p>
         </w:tc>
@@ -4680,7 +5187,7 @@
               <w:rPr>
                 <w:sz w:val="24"/>
               </w:rPr>
-              <w:t>Name</w:t>
+              <w:t>COMPANY_NAME</w:t>
             </w:r>
           </w:p>
         </w:tc>
@@ -4698,7 +5205,7 @@
               <w:rPr>
                 <w:sz w:val="24"/>
               </w:rPr>
-              <w:t>Varchar2</w:t>
+              <w:t>VARCHAR2</w:t>
             </w:r>
           </w:p>
         </w:tc>
@@ -4732,6 +5239,12 @@
                 <w:sz w:val="24"/>
               </w:rPr>
             </w:pPr>
+            <w:r>
+              <w:rPr>
+                <w:sz w:val="24"/>
+              </w:rPr>
+              <w:t>UPDATED_ON</w:t>
+            </w:r>
           </w:p>
         </w:tc>
         <w:tc>
@@ -4744,6 +5257,12 @@
                 <w:sz w:val="24"/>
               </w:rPr>
             </w:pPr>
+            <w:r>
+              <w:rPr>
+                <w:sz w:val="24"/>
+              </w:rPr>
+              <w:t>DATE</w:t>
+            </w:r>
           </w:p>
         </w:tc>
         <w:tc>
@@ -4756,6 +5275,12 @@
                 <w:sz w:val="24"/>
               </w:rPr>
             </w:pPr>
+            <w:r>
+              <w:rPr>
+                <w:sz w:val="24"/>
+              </w:rPr>
+              <w:t>Company Details updated on</w:t>
+            </w:r>
           </w:p>
         </w:tc>
       </w:tr>
@@ -5555,6 +6080,15 @@
     <w:p>
       <w:pPr>
         <w:rPr>
+          <w:b/>
+          <w:sz w:val="28"/>
+          <w:u w:val="single"/>
+        </w:rPr>
+      </w:pPr>
+    </w:p>
+    <w:p>
+      <w:pPr>
+        <w:rPr>
           <w:sz w:val="28"/>
         </w:rPr>
       </w:pPr>
@@ -6113,6 +6647,90 @@
           <w:sz w:val="28"/>
         </w:rPr>
       </w:pPr>
+    </w:p>
+    <w:p>
+      <w:pPr>
+        <w:rPr>
+          <w:sz w:val="28"/>
+        </w:rPr>
+      </w:pPr>
+    </w:p>
+    <w:p>
+      <w:pPr>
+        <w:rPr>
+          <w:sz w:val="28"/>
+        </w:rPr>
+      </w:pPr>
+    </w:p>
+    <w:p>
+      <w:pPr>
+        <w:rPr>
+          <w:sz w:val="28"/>
+        </w:rPr>
+      </w:pPr>
+    </w:p>
+    <w:p>
+      <w:pPr>
+        <w:rPr>
+          <w:sz w:val="28"/>
+        </w:rPr>
+      </w:pPr>
+    </w:p>
+    <w:p>
+      <w:pPr>
+        <w:rPr>
+          <w:sz w:val="28"/>
+        </w:rPr>
+      </w:pPr>
+    </w:p>
+    <w:p>
+      <w:pPr>
+        <w:rPr>
+          <w:sz w:val="28"/>
+        </w:rPr>
+      </w:pPr>
+    </w:p>
+    <w:p>
+      <w:pPr>
+        <w:rPr>
+          <w:sz w:val="28"/>
+        </w:rPr>
+      </w:pPr>
+    </w:p>
+    <w:p>
+      <w:pPr>
+        <w:rPr>
+          <w:sz w:val="28"/>
+        </w:rPr>
+      </w:pPr>
+    </w:p>
+    <w:p>
+      <w:pPr>
+        <w:rPr>
+          <w:sz w:val="28"/>
+        </w:rPr>
+      </w:pPr>
+    </w:p>
+    <w:p>
+      <w:pPr>
+        <w:rPr>
+          <w:sz w:val="28"/>
+        </w:rPr>
+      </w:pPr>
+    </w:p>
+    <w:p>
+      <w:pPr>
+        <w:rPr>
+          <w:sz w:val="28"/>
+        </w:rPr>
+      </w:pPr>
+    </w:p>
+    <w:p>
+      <w:pPr>
+        <w:rPr>
+          <w:sz w:val="28"/>
+        </w:rPr>
+      </w:pPr>
       <w:r>
         <w:rPr>
           <w:b/>
@@ -6262,6 +6880,7 @@
     </w:p>
     <w:p>
       <w:pPr>
+        <w:ind w:left="360"/>
         <w:rPr>
           <w:b/>
           <w:sz w:val="28"/>
@@ -6340,14 +6959,48 @@
           <w:u w:val="single"/>
         </w:rPr>
       </w:pPr>
-      <w:r>
+    </w:p>
+    <w:p>
+      <w:pPr>
         <w:rPr>
           <w:b/>
           <w:sz w:val="28"/>
           <w:u w:val="single"/>
         </w:rPr>
-        <w:lastRenderedPageBreak/>
-        <w:t>Sales Man Module:</w:t>
+      </w:pPr>
+    </w:p>
+    <w:p>
+      <w:pPr>
+        <w:rPr>
+          <w:b/>
+          <w:sz w:val="28"/>
+          <w:u w:val="single"/>
+        </w:rPr>
+      </w:pPr>
+    </w:p>
+    <w:p>
+      <w:pPr>
+        <w:rPr>
+          <w:b/>
+          <w:sz w:val="28"/>
+          <w:u w:val="single"/>
+        </w:rPr>
+      </w:pPr>
+      <w:r>
+        <w:rPr>
+          <w:b/>
+          <w:sz w:val="28"/>
+          <w:u w:val="single"/>
+        </w:rPr>
+        <w:t>Employee</w:t>
+      </w:r>
+      <w:r>
+        <w:rPr>
+          <w:b/>
+          <w:sz w:val="28"/>
+          <w:u w:val="single"/>
+        </w:rPr>
+        <w:t xml:space="preserve"> Module:</w:t>
       </w:r>
     </w:p>
     <w:p>
@@ -6396,7 +7049,37 @@
         <w:rPr>
           <w:sz w:val="28"/>
         </w:rPr>
-        <w:t>Add/Update Sales Man: User Interfaces contains input fields to add/update the Sales Man. User provides details in the input fields to add/update the Sales Man</w:t>
+        <w:t xml:space="preserve">Add/Update </w:t>
+      </w:r>
+      <w:r>
+        <w:rPr>
+          <w:sz w:val="28"/>
+        </w:rPr>
+        <w:t>Employee</w:t>
+      </w:r>
+      <w:r>
+        <w:rPr>
+          <w:sz w:val="28"/>
+        </w:rPr>
+        <w:t xml:space="preserve">: User Interfaces contains input fields to add/update the </w:t>
+      </w:r>
+      <w:r>
+        <w:rPr>
+          <w:sz w:val="28"/>
+        </w:rPr>
+        <w:t>Employee</w:t>
+      </w:r>
+      <w:r>
+        <w:rPr>
+          <w:sz w:val="28"/>
+        </w:rPr>
+        <w:t xml:space="preserve">. User provides details in the input fields to add/update the </w:t>
+      </w:r>
+      <w:r>
+        <w:rPr>
+          <w:sz w:val="28"/>
+        </w:rPr>
+        <w:t>Employee</w:t>
       </w:r>
     </w:p>
     <w:p>
@@ -6422,21 +7105,91 @@
         <w:rPr>
           <w:sz w:val="28"/>
         </w:rPr>
-        <w:t xml:space="preserve">View Sales Man: User Interface list all the Sales Man and when user clicks on the Sales Man, details of the Sales Man will be displayed. By clicking then “Edit” button of the Sales Man details navigates to </w:t>
-      </w:r>
-      <w:proofErr w:type="spellStart"/>
-      <w:r>
-        <w:rPr>
-          <w:sz w:val="28"/>
-        </w:rPr>
-        <w:t>SalesMan</w:t>
-      </w:r>
-      <w:proofErr w:type="spellEnd"/>
-      <w:r>
-        <w:rPr>
-          <w:sz w:val="28"/>
-        </w:rPr>
-        <w:t xml:space="preserve"> Update Page and user can update Sales man details.</w:t>
+        <w:t xml:space="preserve">View </w:t>
+      </w:r>
+      <w:r>
+        <w:rPr>
+          <w:sz w:val="28"/>
+        </w:rPr>
+        <w:t>Employee</w:t>
+      </w:r>
+      <w:r>
+        <w:rPr>
+          <w:sz w:val="28"/>
+        </w:rPr>
+        <w:t xml:space="preserve">: User Interface list all the </w:t>
+      </w:r>
+      <w:r>
+        <w:rPr>
+          <w:sz w:val="28"/>
+        </w:rPr>
+        <w:t>Employee</w:t>
+      </w:r>
+      <w:r>
+        <w:rPr>
+          <w:sz w:val="28"/>
+        </w:rPr>
+        <w:t xml:space="preserve"> and when user clicks on the </w:t>
+      </w:r>
+      <w:r>
+        <w:rPr>
+          <w:sz w:val="28"/>
+        </w:rPr>
+        <w:t>Employee</w:t>
+      </w:r>
+      <w:r>
+        <w:rPr>
+          <w:sz w:val="28"/>
+        </w:rPr>
+        <w:t xml:space="preserve">, details of the </w:t>
+      </w:r>
+      <w:r>
+        <w:rPr>
+          <w:sz w:val="28"/>
+        </w:rPr>
+        <w:t>Employee</w:t>
+      </w:r>
+      <w:r>
+        <w:rPr>
+          <w:sz w:val="28"/>
+        </w:rPr>
+        <w:t xml:space="preserve"> will be displayed. By clicking then “Edit” button of the </w:t>
+      </w:r>
+      <w:r>
+        <w:rPr>
+          <w:sz w:val="28"/>
+        </w:rPr>
+        <w:t>Employee</w:t>
+      </w:r>
+      <w:r>
+        <w:rPr>
+          <w:sz w:val="28"/>
+        </w:rPr>
+        <w:t xml:space="preserve"> details navigates to </w:t>
+      </w:r>
+      <w:r>
+        <w:rPr>
+          <w:sz w:val="28"/>
+        </w:rPr>
+        <w:t>Employee</w:t>
+      </w:r>
+      <w:r>
+        <w:rPr>
+          <w:sz w:val="28"/>
+        </w:rPr>
+        <w:t xml:space="preserve"> Update Page and user can update </w:t>
+      </w:r>
+      <w:r>
+        <w:rPr>
+          <w:sz w:val="28"/>
+        </w:rPr>
+        <w:t xml:space="preserve">Employee </w:t>
+      </w:r>
+      <w:r>
+        <w:rPr>
+          <w:sz w:val="28"/>
+        </w:rPr>
+        <w:t>details.</w:t>
       </w:r>
     </w:p>
     <w:p>
@@ -6458,7 +7211,13 @@
         <w:rPr>
           <w:sz w:val="28"/>
         </w:rPr>
-        <w:t>Sales Man can be made Active/</w:t>
+        <w:t>Employee</w:t>
+      </w:r>
+      <w:r>
+        <w:rPr>
+          <w:sz w:val="28"/>
+        </w:rPr>
+        <w:t xml:space="preserve"> can be made Active/</w:t>
       </w:r>
       <w:proofErr w:type="spellStart"/>
       <w:r>
@@ -6512,14 +7271,68 @@
         <w:rPr>
           <w:sz w:val="28"/>
         </w:rPr>
-        <w:t xml:space="preserve">Add/Update Beats to Sales Man: </w:t>
-      </w:r>
-      <w:r>
-        <w:rPr>
-          <w:sz w:val="28"/>
-        </w:rPr>
-        <w:t>User will map/up-map the Beats to the Sales Man in this page.</w:t>
-      </w:r>
+        <w:t xml:space="preserve">Add/Update Beats: User Interface contains input fields to add/update the Beat details. In this Page User should be able to add Beat Name, assign/reassign the </w:t>
+      </w:r>
+      <w:proofErr w:type="spellStart"/>
+      <w:r>
+        <w:rPr>
+          <w:sz w:val="28"/>
+        </w:rPr>
+        <w:t>SalesMan</w:t>
+      </w:r>
+      <w:proofErr w:type="spellEnd"/>
+      <w:r>
+        <w:rPr>
+          <w:sz w:val="28"/>
+        </w:rPr>
+        <w:t xml:space="preserve"> to this beat, approximate count of outlets exists in the beat.</w:t>
+      </w:r>
+    </w:p>
+    <w:p>
+      <w:pPr>
+        <w:pStyle w:val="ListParagraph"/>
+        <w:rPr>
+          <w:sz w:val="28"/>
+        </w:rPr>
+      </w:pPr>
+    </w:p>
+    <w:p>
+      <w:pPr>
+        <w:pStyle w:val="ListParagraph"/>
+        <w:numPr>
+          <w:ilvl w:val="0"/>
+          <w:numId w:val="10"/>
+        </w:numPr>
+        <w:rPr>
+          <w:sz w:val="28"/>
+        </w:rPr>
+      </w:pPr>
+      <w:r>
+        <w:rPr>
+          <w:sz w:val="28"/>
+        </w:rPr>
+        <w:t>View the Beat History: User should be able to see the Beats history details.</w:t>
+      </w:r>
+    </w:p>
+    <w:p>
+      <w:pPr>
+        <w:pStyle w:val="ListParagraph"/>
+        <w:rPr>
+          <w:sz w:val="28"/>
+        </w:rPr>
+      </w:pPr>
+    </w:p>
+    <w:p>
+      <w:pPr>
+        <w:pStyle w:val="ListParagraph"/>
+        <w:numPr>
+          <w:ilvl w:val="0"/>
+          <w:numId w:val="10"/>
+        </w:numPr>
+        <w:rPr>
+          <w:sz w:val="28"/>
+        </w:rPr>
+      </w:pPr>
     </w:p>
     <w:sectPr>
       <w:pgSz w:w="12240" w:h="15840"/>

</xml_diff>